<commit_message>
vault backup: 2025-07-22 23:39:07
</commit_message>
<xml_diff>
--- a/Applications/Application Sheet - Civil Service UK.docx
+++ b/Applications/Application Sheet - Civil Service UK.docx
@@ -325,19 +325,51 @@
     </w:p>
     <w:p>
       <w:r>
-        <w:t xml:space="preserve">First, I have clear evidence of proactive upskilling on new research methods. Through-out my finals and at present, I have been completing the IMF’s IMFx </w:t>
+        <w:t xml:space="preserve">First, I have clear evidence of proactive upskilling on new research methods. Through-out my finals and at present, I have been completing the IMF’s </w:t>
+      </w:r>
+      <w:proofErr w:type="spellStart"/>
+      <w:r>
+        <w:t>IMFx</w:t>
+      </w:r>
+      <w:proofErr w:type="spellEnd"/>
+      <w:r>
+        <w:t xml:space="preserve"> </w:t>
       </w:r>
       <w:r>
         <w:t xml:space="preserve">Macroeconomic Forecasting course. Having attained high grades on my Stats &amp; Econometrics and Applied Econometrics modules, with 85% and </w:t>
       </w:r>
       <w:r>
         <w:lastRenderedPageBreak/>
-        <w:t>76% respectively, I decided to focus on my strengths. This course extended my knowledge by more extensively covering forecast model evaluation, and adding sVARs, VECMs, and Johansen Cointegration tests to my repertoire.</w:t>
-      </w:r>
-    </w:p>
-    <w:p>
-      <w:r>
-        <w:t xml:space="preserve">Second, I have strong experience communicating my research to both a technical and non-technical audience. From July 1st to September 10th 2024, I undertook a summer internship with the Department for Work and Pensions, focusing on Horizon Scanning for the Fraud, Error and Debt (FED) division. Specifically, I was looking at how Data Regulation, Privacy, and Ethics (DRPE) would impact FED in the long-term (2-10 year time horizon). After my research, I conducted my research in 3 workshops, to my colleagues. </w:t>
+        <w:t xml:space="preserve">76% respectively, I decided to focus on my strengths. This course extended my knowledge by more extensively covering forecast model evaluation, and adding </w:t>
+      </w:r>
+      <w:proofErr w:type="spellStart"/>
+      <w:r>
+        <w:t>sVARs</w:t>
+      </w:r>
+      <w:proofErr w:type="spellEnd"/>
+      <w:r>
+        <w:t>, VECMs, and Johansen Cointegration tests to my repertoire.</w:t>
+      </w:r>
+    </w:p>
+    <w:p>
+      <w:r>
+        <w:t>Second, I have strong experience communicating my research to both a technical and non-technical audience. From July 1st to September 10th</w:t>
+      </w:r>
+      <w:proofErr w:type="gramStart"/>
+      <w:r>
+        <w:t xml:space="preserve"> 2024</w:t>
+      </w:r>
+      <w:proofErr w:type="gramEnd"/>
+      <w:r>
+        <w:t>, I undertook a summer internship with the Department for Work and Pensions, focusing on Horizon Scanning for the Fraud, Error and Debt (FED) division. Specifically, I was looking at how Data Regulation, Privacy, and Ethics (DRPE) would impact FED in the long-term (</w:t>
+      </w:r>
+      <w:proofErr w:type="gramStart"/>
+      <w:r>
+        <w:t>2-10 year</w:t>
+      </w:r>
+      <w:proofErr w:type="gramEnd"/>
+      <w:r>
+        <w:t xml:space="preserve"> time horizon). After my research, I conducted my research in 3 workshops, to my colleagues. </w:t>
       </w:r>
       <w:r>
         <w:t>I was able to convey my forecasts for Smart Data</w:t>
@@ -1048,7 +1080,15 @@
         <w:t xml:space="preserve"> at</w:t>
       </w:r>
       <w:r>
-        <w:t xml:space="preserve"> the Department for Work and Pensions (DWP). I researched how the evolving Data Regulation, Privacy and Ethics (DRPE) environment might impact FED over a 5-10 year time horizon. </w:t>
+        <w:t xml:space="preserve"> the Department for Work and Pensions (DWP). I researched how the evolving Data Regulation, Privacy and Ethics (DRPE) environment might impact FED over a </w:t>
+      </w:r>
+      <w:proofErr w:type="gramStart"/>
+      <w:r>
+        <w:t>5-10 year</w:t>
+      </w:r>
+      <w:proofErr w:type="gramEnd"/>
+      <w:r>
+        <w:t xml:space="preserve"> time horizon. </w:t>
       </w:r>
       <w:r>
         <w:t xml:space="preserve">My research was segmented into a PESTLE framework </w:t>
@@ -1331,7 +1371,15 @@
         </w:numPr>
       </w:pPr>
       <w:r>
-        <w:t>Ability to use MS Excel and ability to learn software packages such as R and PowerBI.</w:t>
+        <w:t xml:space="preserve">Ability to use MS Excel and ability to learn software packages such as R and </w:t>
+      </w:r>
+      <w:proofErr w:type="spellStart"/>
+      <w:r>
+        <w:t>PowerBI</w:t>
+      </w:r>
+      <w:proofErr w:type="spellEnd"/>
+      <w:r>
+        <w:t>.</w:t>
       </w:r>
     </w:p>
     <w:p>
@@ -1713,7 +1761,15 @@
         <w:t xml:space="preserve">have strong </w:t>
       </w:r>
       <w:r>
-        <w:t xml:space="preserve">experience in programming and computational thinking, so I would have no problem learning software such as PowerBI or strengthening my abilities in R. I am a seasoned web </w:t>
+        <w:t xml:space="preserve">experience in programming and computational thinking, so I would have no problem learning software such as </w:t>
+      </w:r>
+      <w:proofErr w:type="spellStart"/>
+      <w:r>
+        <w:t>PowerBI</w:t>
+      </w:r>
+      <w:proofErr w:type="spellEnd"/>
+      <w:r>
+        <w:t xml:space="preserve"> or strengthening my abilities in R. I am a seasoned web </w:t>
       </w:r>
       <w:r>
         <w:t xml:space="preserve">and API </w:t>
@@ -1948,7 +2004,15 @@
         </w:numPr>
       </w:pPr>
       <w:r>
-        <w:t>Ability to use MS Excel and ability to learn software packages such as R and PowerBI.</w:t>
+        <w:t xml:space="preserve">Ability to use MS Excel and ability to learn software packages such as R and </w:t>
+      </w:r>
+      <w:proofErr w:type="spellStart"/>
+      <w:r>
+        <w:t>PowerBI</w:t>
+      </w:r>
+      <w:proofErr w:type="spellEnd"/>
+      <w:r>
+        <w:t>.</w:t>
       </w:r>
     </w:p>
     <w:p>
@@ -2191,7 +2255,15 @@
     </w:p>
     <w:p>
       <w:r>
-        <w:t xml:space="preserve">My skills in communicating and influencing were also important in this role. Not only did I have to host scenario workshops to explain my research, I was also </w:t>
+        <w:t xml:space="preserve">My skills in communicating and influencing were also important in this role. Not only did I have to host scenario workshops to explain my research, </w:t>
+      </w:r>
+      <w:proofErr w:type="gramStart"/>
+      <w:r>
+        <w:t>I</w:t>
+      </w:r>
+      <w:proofErr w:type="gramEnd"/>
+      <w:r>
+        <w:t xml:space="preserve"> was also </w:t>
       </w:r>
       <w:r>
         <w:t xml:space="preserve">responsible for </w:t>
@@ -2592,7 +2664,21 @@
         <w:rPr>
           <w:rFonts w:ascii="Arial" w:hAnsi="Arial" w:cs="Arial"/>
         </w:rPr>
-        <w:t>the high speed link for international services (operated by London St Pancras High Speed), Eurotunnel, Crossrail and Core Valley Lines.</w:t>
+        <w:t xml:space="preserve">the </w:t>
+      </w:r>
+      <w:proofErr w:type="gramStart"/>
+      <w:r>
+        <w:rPr>
+          <w:rFonts w:ascii="Arial" w:hAnsi="Arial" w:cs="Arial"/>
+        </w:rPr>
+        <w:t>high speed</w:t>
+      </w:r>
+      <w:proofErr w:type="gramEnd"/>
+      <w:r>
+        <w:rPr>
+          <w:rFonts w:ascii="Arial" w:hAnsi="Arial" w:cs="Arial"/>
+        </w:rPr>
+        <w:t xml:space="preserve"> link for international services (operated by London St Pancras High Speed), Eurotunnel, Crossrail and Core Valley Lines.</w:t>
       </w:r>
     </w:p>
     <w:p>
@@ -2926,7 +3012,15 @@
     </w:p>
     <w:p>
       <w:r>
-        <w:t xml:space="preserve">During the summer of 2024, I interned with the Horizon Scanning team in the Fraud, Error and Debt (FED) division at the Department for Work and Pensions (DWP). I researched how the evolving Data Regulation, Privacy and Ethics (DRPE) environment might impact FED over a 5-10 year time horizon. My research was segmented into a PESTLE framework (political, economic, social, legal, technological, and ethical). </w:t>
+        <w:t xml:space="preserve">During the summer of 2024, I interned with the Horizon Scanning team in the Fraud, Error and Debt (FED) division at the Department for Work and Pensions (DWP). I researched how the evolving Data Regulation, Privacy and Ethics (DRPE) environment might impact FED over a </w:t>
+      </w:r>
+      <w:proofErr w:type="gramStart"/>
+      <w:r>
+        <w:t>5-10 year</w:t>
+      </w:r>
+      <w:proofErr w:type="gramEnd"/>
+      <w:r>
+        <w:t xml:space="preserve"> time horizon. My research was segmented into a PESTLE framework (political, economic, social, legal, technological, and ethical). </w:t>
       </w:r>
     </w:p>
     <w:p>
@@ -2952,7 +3046,15 @@
     </w:p>
     <w:p>
       <w:r>
-        <w:t xml:space="preserve">My skills in communicating and influencing were shown most clearly when I needed to communicate these complex, technical findings, which I had sourced from the relevant experts, to colleagues and senior managers during my workshops. Once understood, they could contribute their own knowledge and expertise to my forecasts and recommendations. </w:t>
+        <w:t xml:space="preserve">My skills in communicating and influencing were shown most clearly when I needed to communicate these complex, technical findings, which I had sourced </w:t>
+      </w:r>
+      <w:proofErr w:type="gramStart"/>
+      <w:r>
+        <w:t>from the relevant experts,</w:t>
+      </w:r>
+      <w:proofErr w:type="gramEnd"/>
+      <w:r>
+        <w:t xml:space="preserve"> to colleagues and senior managers during my workshops. Once understood, they could contribute their own knowledge and expertise to my forecasts and recommendations. </w:t>
       </w:r>
     </w:p>
     <w:p>
@@ -3299,7 +3401,15 @@
     </w:p>
     <w:p>
       <w:r>
-        <w:t>During my internship in the Horizon Scanning and Insights team at the Department for Work and Pensions (DWP), I was responsible for developing a forward-looking evidence base on Data Regulation, Privacy and Ethics (DRPE) for inclusion in the Trend Deck</w:t>
+        <w:t xml:space="preserve">During my internship in the Horizon Scanning and Insights team at the Department for Work and Pensions (DWP), I was responsible for developing a forward-looking evidence </w:t>
+      </w:r>
+      <w:proofErr w:type="spellStart"/>
+      <w:r>
+        <w:t>base</w:t>
+      </w:r>
+      <w:proofErr w:type="spellEnd"/>
+      <w:r>
+        <w:t xml:space="preserve"> on Data Regulation, Privacy and Ethics (DRPE) for inclusion in the Trend Deck</w:t>
       </w:r>
       <w:r>
         <w:t xml:space="preserve">, which was </w:t>
@@ -3310,7 +3420,15 @@
     </w:p>
     <w:p>
       <w:r>
-        <w:t>My skills in communicating and influencing were important in this role. Not only did I have to host scenario workshops to explain my research, I was also responsible for writing briefing documents on new political developments, which were common because I began my internship just after the new government had been elected.</w:t>
+        <w:t xml:space="preserve">My skills in communicating and influencing were important in this role. Not only did I have to host scenario workshops to explain my research, </w:t>
+      </w:r>
+      <w:proofErr w:type="gramStart"/>
+      <w:r>
+        <w:t>I</w:t>
+      </w:r>
+      <w:proofErr w:type="gramEnd"/>
+      <w:r>
+        <w:t xml:space="preserve"> was also responsible for writing briefing documents on new political developments, which were common because I began my internship just after the new government had been elected.</w:t>
       </w:r>
     </w:p>
     <w:p>
@@ -3493,7 +3611,15 @@
         </w:numPr>
       </w:pPr>
       <w:r>
-        <w:t>Collaborating with cross-functional teams to gather non-data based assumptions and insights</w:t>
+        <w:t>Collaborating with cross-functional teams to gather non-</w:t>
+      </w:r>
+      <w:proofErr w:type="gramStart"/>
+      <w:r>
+        <w:t>data based</w:t>
+      </w:r>
+      <w:proofErr w:type="gramEnd"/>
+      <w:r>
+        <w:t xml:space="preserve"> assumptions and insights</w:t>
       </w:r>
     </w:p>
     <w:p>
@@ -3578,7 +3704,15 @@
         </w:numPr>
       </w:pPr>
       <w:r>
-        <w:t>Strong data analysis and problem solving skills.</w:t>
+        <w:t xml:space="preserve">Strong data analysis and </w:t>
+      </w:r>
+      <w:proofErr w:type="gramStart"/>
+      <w:r>
+        <w:t>problem solving</w:t>
+      </w:r>
+      <w:proofErr w:type="gramEnd"/>
+      <w:r>
+        <w:t xml:space="preserve"> skills.</w:t>
       </w:r>
     </w:p>
     <w:p>
@@ -3725,7 +3859,15 @@
         <w:t xml:space="preserve">the determinants of inflation, the social benefit of green spaces, and to forecast unemployment with fan-charts. </w:t>
       </w:r>
       <w:r>
-        <w:t xml:space="preserve">With the macroeconometrics course, </w:t>
+        <w:t xml:space="preserve">With the </w:t>
+      </w:r>
+      <w:proofErr w:type="spellStart"/>
+      <w:r>
+        <w:t>macroeconometrics</w:t>
+      </w:r>
+      <w:proofErr w:type="spellEnd"/>
+      <w:r>
+        <w:t xml:space="preserve"> course, </w:t>
       </w:r>
       <w:r>
         <w:t xml:space="preserve">I </w:t>
@@ -3832,7 +3974,15 @@
     </w:p>
     <w:p>
       <w:r>
-        <w:t xml:space="preserve">During my internship in the Horizon Scanning and Insights team at the Department for Work and Pensions (DWP), I was responsible for developing a forward-looking evidence base on Data </w:t>
+        <w:t xml:space="preserve">During my internship in the Horizon Scanning and Insights team at the Department for Work and Pensions (DWP), I was responsible for developing a forward-looking evidence </w:t>
+      </w:r>
+      <w:proofErr w:type="spellStart"/>
+      <w:r>
+        <w:t>base</w:t>
+      </w:r>
+      <w:proofErr w:type="spellEnd"/>
+      <w:r>
+        <w:t xml:space="preserve"> on Data </w:t>
       </w:r>
       <w:r>
         <w:lastRenderedPageBreak/>
@@ -4127,6 +4277,15 @@
       <w:r>
         <w:t>Supply Chain Directorate Markets and Sectors Analyst</w:t>
       </w:r>
+      <w:r>
+        <w:t xml:space="preserve"> </w:t>
+      </w:r>
+      <w:r>
+        <w:rPr>
+          <w:highlight w:val="green"/>
+        </w:rPr>
+        <w:t>(Interview Achieved)</w:t>
+      </w:r>
     </w:p>
     <w:p>
       <w:pPr>
@@ -4143,10 +4302,27 @@
       <w:r>
         <w:t>Communicating and Influencing</w:t>
       </w:r>
-    </w:p>
-    <w:p>
-      <w:r>
-        <w:t xml:space="preserve">During the summer of 2024, I interned with the Horizon Scanning team in the Fraud, Error and Debt (FED) division at the Department for Work and Pensions (DWP). I researched how the evolving Data Regulation, Privacy and Ethics (DRPE) environment might impact FED over a 5-10 year time horizon. My research was segmented into a PESTLE framework (political, economic, social, legal, technological, and ethical). </w:t>
+      <w:r>
+        <w:t xml:space="preserve"> </w:t>
+      </w:r>
+      <w:r>
+        <w:rPr>
+          <w:highlight w:val="green"/>
+        </w:rPr>
+        <w:t>(4)</w:t>
+      </w:r>
+    </w:p>
+    <w:p>
+      <w:r>
+        <w:t xml:space="preserve">During the summer of 2024, I interned with the Horizon Scanning team in the Fraud, Error and Debt (FED) division at the Department for Work and Pensions (DWP). I researched how the evolving Data Regulation, Privacy and Ethics (DRPE) environment might impact FED over a </w:t>
+      </w:r>
+      <w:proofErr w:type="gramStart"/>
+      <w:r>
+        <w:t>5-10 year</w:t>
+      </w:r>
+      <w:proofErr w:type="gramEnd"/>
+      <w:r>
+        <w:t xml:space="preserve"> time horizon. My research was segmented into a PESTLE framework (political, economic, social, legal, technological, and ethical). </w:t>
       </w:r>
     </w:p>
     <w:p>
@@ -4170,6 +4346,15 @@
       </w:pPr>
       <w:r>
         <w:t>Leadership</w:t>
+      </w:r>
+      <w:r>
+        <w:t xml:space="preserve"> </w:t>
+      </w:r>
+      <w:r>
+        <w:rPr>
+          <w:highlight w:val="green"/>
+        </w:rPr>
+        <w:t>(4)</w:t>
       </w:r>
     </w:p>
     <w:p>
@@ -4257,6 +4442,15 @@
       <w:r>
         <w:t>Delivering at pace</w:t>
       </w:r>
+      <w:r>
+        <w:t xml:space="preserve"> </w:t>
+      </w:r>
+      <w:r>
+        <w:rPr>
+          <w:highlight w:val="green"/>
+        </w:rPr>
+        <w:t>(4)</w:t>
+      </w:r>
     </w:p>
     <w:p>
       <w:r>
@@ -4284,6 +4478,15 @@
       </w:pPr>
       <w:r>
         <w:t>Changing and Improving</w:t>
+      </w:r>
+      <w:r>
+        <w:t xml:space="preserve"> </w:t>
+      </w:r>
+      <w:r>
+        <w:rPr>
+          <w:highlight w:val="cyan"/>
+        </w:rPr>
+        <w:t>(5)</w:t>
       </w:r>
     </w:p>
     <w:p>
@@ -4323,6 +4526,290 @@
         <w:t>Personal Statement (500 words):</w:t>
       </w:r>
     </w:p>
+    <w:p>
+      <w:pPr>
+        <w:pStyle w:val="Heading2"/>
+      </w:pPr>
+      <w:r>
+        <w:t>Police Analyst</w:t>
+      </w:r>
+    </w:p>
+    <w:p>
+      <w:pPr>
+        <w:pStyle w:val="Heading3"/>
+      </w:pPr>
+      <w:r>
+        <w:t>Essential Requirements:</w:t>
+      </w:r>
+    </w:p>
+    <w:p>
+      <w:pPr>
+        <w:pStyle w:val="Heading3"/>
+      </w:pPr>
+      <w:r>
+        <w:t>Personal Statement (500 words):</w:t>
+      </w:r>
+    </w:p>
+    <w:p>
+      <w:pPr>
+        <w:spacing w:before="100" w:beforeAutospacing="1" w:after="100" w:afterAutospacing="1" w:line="240" w:lineRule="auto"/>
+        <w:rPr>
+          <w:rFonts w:ascii="Times New Roman" w:eastAsia="Times New Roman" w:hAnsi="Times New Roman" w:cs="Times New Roman"/>
+          <w:kern w:val="0"/>
+          <w:sz w:val="24"/>
+          <w:szCs w:val="24"/>
+          <w:lang w:eastAsia="en-GB"/>
+          <w14:ligatures w14:val="none"/>
+        </w:rPr>
+      </w:pPr>
+      <w:r>
+        <w:rPr>
+          <w:rFonts w:ascii="Times New Roman" w:eastAsia="Times New Roman" w:hAnsi="Times New Roman" w:cs="Times New Roman"/>
+          <w:kern w:val="0"/>
+          <w:sz w:val="24"/>
+          <w:szCs w:val="24"/>
+          <w:lang w:eastAsia="en-GB"/>
+          <w14:ligatures w14:val="none"/>
+        </w:rPr>
+        <w:t xml:space="preserve">In summer 2024, I interned in the Horizon Scanning and Insights team within the Fraud, Error and Debt (FED) division at the Department for Work and Pensions. My main task was to assess how changes in Data Regulation, Privacy and Ethics (DRPE) could affect FED policy and operations over a </w:t>
+      </w:r>
+      <w:proofErr w:type="gramStart"/>
+      <w:r>
+        <w:rPr>
+          <w:rFonts w:ascii="Times New Roman" w:eastAsia="Times New Roman" w:hAnsi="Times New Roman" w:cs="Times New Roman"/>
+          <w:kern w:val="0"/>
+          <w:sz w:val="24"/>
+          <w:szCs w:val="24"/>
+          <w:lang w:eastAsia="en-GB"/>
+          <w14:ligatures w14:val="none"/>
+        </w:rPr>
+        <w:t>5 to 10 year</w:t>
+      </w:r>
+      <w:proofErr w:type="gramEnd"/>
+      <w:r>
+        <w:rPr>
+          <w:rFonts w:ascii="Times New Roman" w:eastAsia="Times New Roman" w:hAnsi="Times New Roman" w:cs="Times New Roman"/>
+          <w:kern w:val="0"/>
+          <w:sz w:val="24"/>
+          <w:szCs w:val="24"/>
+          <w:lang w:eastAsia="en-GB"/>
+          <w14:ligatures w14:val="none"/>
+        </w:rPr>
+        <w:t xml:space="preserve"> horizon. I worked independently, managed competing priorities, and created structured tools in Excel to track progress and manage deadlines.</w:t>
+      </w:r>
+    </w:p>
+    <w:p>
+      <w:pPr>
+        <w:spacing w:before="100" w:beforeAutospacing="1" w:after="100" w:afterAutospacing="1" w:line="240" w:lineRule="auto"/>
+        <w:rPr>
+          <w:rFonts w:ascii="Times New Roman" w:eastAsia="Times New Roman" w:hAnsi="Times New Roman" w:cs="Times New Roman"/>
+          <w:kern w:val="0"/>
+          <w:sz w:val="24"/>
+          <w:szCs w:val="24"/>
+          <w:lang w:eastAsia="en-GB"/>
+          <w14:ligatures w14:val="none"/>
+        </w:rPr>
+      </w:pPr>
+      <w:r>
+        <w:rPr>
+          <w:rFonts w:ascii="Times New Roman" w:eastAsia="Times New Roman" w:hAnsi="Times New Roman" w:cs="Times New Roman"/>
+          <w:kern w:val="0"/>
+          <w:sz w:val="24"/>
+          <w:szCs w:val="24"/>
+          <w:lang w:eastAsia="en-GB"/>
+          <w14:ligatures w14:val="none"/>
+        </w:rPr>
+        <w:t>I used a PESTLE framework to break down developments across legal, technological, political and ethical lines. To manage the research process, I created an Excel tool that mapped each risk to its source, impact level, and relevance to FED. This allowed me to prioritise workstreams and adapt to new requests while maintaining a clear audit trail. I reviewed the tool regularly with my manager to flag upcoming deadlines and adjust plans where needed.</w:t>
+      </w:r>
+      <w:r>
+        <w:rPr>
+          <w:rFonts w:ascii="Times New Roman" w:eastAsia="Times New Roman" w:hAnsi="Times New Roman" w:cs="Times New Roman"/>
+          <w:kern w:val="0"/>
+          <w:sz w:val="24"/>
+          <w:szCs w:val="24"/>
+          <w:lang w:eastAsia="en-GB"/>
+          <w14:ligatures w14:val="none"/>
+        </w:rPr>
+        <w:t xml:space="preserve"> Because of these tools, I completed my main project ahead of time and I was able to help colleagues with their own research tasks.</w:t>
+      </w:r>
+    </w:p>
+    <w:p>
+      <w:pPr>
+        <w:spacing w:before="100" w:beforeAutospacing="1" w:after="100" w:afterAutospacing="1" w:line="240" w:lineRule="auto"/>
+        <w:rPr>
+          <w:rFonts w:ascii="Times New Roman" w:eastAsia="Times New Roman" w:hAnsi="Times New Roman" w:cs="Times New Roman"/>
+          <w:kern w:val="0"/>
+          <w:sz w:val="24"/>
+          <w:szCs w:val="24"/>
+          <w:lang w:eastAsia="en-GB"/>
+          <w14:ligatures w14:val="none"/>
+        </w:rPr>
+      </w:pPr>
+      <w:r>
+        <w:rPr>
+          <w:rFonts w:ascii="Times New Roman" w:eastAsia="Times New Roman" w:hAnsi="Times New Roman" w:cs="Times New Roman"/>
+          <w:kern w:val="0"/>
+          <w:sz w:val="24"/>
+          <w:szCs w:val="24"/>
+          <w:lang w:eastAsia="en-GB"/>
+          <w14:ligatures w14:val="none"/>
+        </w:rPr>
+        <w:t xml:space="preserve">To ensure my findings were accurate and useful, I consulted legal teams, policy leads and analysts within and outside the department. I </w:t>
+      </w:r>
+      <w:r>
+        <w:rPr>
+          <w:rFonts w:ascii="Times New Roman" w:eastAsia="Times New Roman" w:hAnsi="Times New Roman" w:cs="Times New Roman"/>
+          <w:kern w:val="0"/>
+          <w:sz w:val="24"/>
+          <w:szCs w:val="24"/>
+          <w:lang w:eastAsia="en-GB"/>
+          <w14:ligatures w14:val="none"/>
+        </w:rPr>
+        <w:t xml:space="preserve">also </w:t>
+      </w:r>
+      <w:r>
+        <w:rPr>
+          <w:rFonts w:ascii="Times New Roman" w:eastAsia="Times New Roman" w:hAnsi="Times New Roman" w:cs="Times New Roman"/>
+          <w:kern w:val="0"/>
+          <w:sz w:val="24"/>
+          <w:szCs w:val="24"/>
+          <w:lang w:eastAsia="en-GB"/>
+          <w14:ligatures w14:val="none"/>
+        </w:rPr>
+        <w:t>adjusted my language and level of detail depending on the audience. For example, when working with in-house lawyers, I focused on legal precedent. When working with generalist policy staff, I focused on operational implications. I shared summaries with my team after each meeting and integrated input into my final outputs to keep analysis consistent.</w:t>
+      </w:r>
+    </w:p>
+    <w:p>
+      <w:pPr>
+        <w:spacing w:before="100" w:beforeAutospacing="1" w:after="100" w:afterAutospacing="1" w:line="240" w:lineRule="auto"/>
+        <w:rPr>
+          <w:rFonts w:ascii="Times New Roman" w:eastAsia="Times New Roman" w:hAnsi="Times New Roman" w:cs="Times New Roman"/>
+          <w:kern w:val="0"/>
+          <w:sz w:val="24"/>
+          <w:szCs w:val="24"/>
+          <w:lang w:eastAsia="en-GB"/>
+          <w14:ligatures w14:val="none"/>
+        </w:rPr>
+      </w:pPr>
+      <w:r>
+        <w:rPr>
+          <w:rFonts w:ascii="Times New Roman" w:eastAsia="Times New Roman" w:hAnsi="Times New Roman" w:cs="Times New Roman"/>
+          <w:kern w:val="0"/>
+          <w:sz w:val="24"/>
+          <w:szCs w:val="24"/>
+          <w:lang w:eastAsia="en-GB"/>
+          <w14:ligatures w14:val="none"/>
+        </w:rPr>
+        <w:t>Once the research was complete, I designed and delivered two workshops. One was for technical colleagues familiar with Smart Data reforms. For the second workshop, I stripped out technical language and used real-world examples based on their current projects. I checked for understanding by asking targeted questions and offering short follow-up calls if needed. Feedback from both workshops was positive. My manager and Grade 7 said the materials were clear and practical, even though they had initially found the topic hard to engage with.</w:t>
+      </w:r>
+    </w:p>
+    <w:p>
+      <w:pPr>
+        <w:spacing w:before="100" w:beforeAutospacing="1" w:after="100" w:afterAutospacing="1" w:line="240" w:lineRule="auto"/>
+        <w:rPr>
+          <w:rFonts w:ascii="Times New Roman" w:eastAsia="Times New Roman" w:hAnsi="Times New Roman" w:cs="Times New Roman"/>
+          <w:kern w:val="0"/>
+          <w:sz w:val="24"/>
+          <w:szCs w:val="24"/>
+          <w:lang w:eastAsia="en-GB"/>
+          <w14:ligatures w14:val="none"/>
+        </w:rPr>
+      </w:pPr>
+      <w:r>
+        <w:rPr>
+          <w:rFonts w:ascii="Times New Roman" w:eastAsia="Times New Roman" w:hAnsi="Times New Roman" w:cs="Times New Roman"/>
+          <w:kern w:val="0"/>
+          <w:sz w:val="24"/>
+          <w:szCs w:val="24"/>
+          <w:lang w:eastAsia="en-GB"/>
+          <w14:ligatures w14:val="none"/>
+        </w:rPr>
+        <w:t>Alongside this work, I was also asked to write short explainers on policy developments following the general election. These included the King’s Speech, the Chancellor’s fiscal speech, and think tank reports. I triaged tasks based on urgency and stakeholder need, then used structured summaries to communicate findings. I regularly liaised with economists and other experts to confirm interpretations. Several colleagues said they found the summaries useful, and my manager highlighted my ability to balance short-term and long-term work effectively.</w:t>
+      </w:r>
+    </w:p>
+    <w:p>
+      <w:pPr>
+        <w:spacing w:before="100" w:beforeAutospacing="1" w:after="100" w:afterAutospacing="1" w:line="240" w:lineRule="auto"/>
+        <w:rPr>
+          <w:rFonts w:ascii="Times New Roman" w:eastAsia="Times New Roman" w:hAnsi="Times New Roman" w:cs="Times New Roman"/>
+          <w:kern w:val="0"/>
+          <w:sz w:val="24"/>
+          <w:szCs w:val="24"/>
+          <w:lang w:eastAsia="en-GB"/>
+          <w14:ligatures w14:val="none"/>
+        </w:rPr>
+      </w:pPr>
+      <w:r>
+        <w:rPr>
+          <w:rFonts w:ascii="Times New Roman" w:eastAsia="Times New Roman" w:hAnsi="Times New Roman" w:cs="Times New Roman"/>
+          <w:kern w:val="0"/>
+          <w:sz w:val="24"/>
+          <w:szCs w:val="24"/>
+          <w:lang w:eastAsia="en-GB"/>
+          <w14:ligatures w14:val="none"/>
+        </w:rPr>
+        <w:t xml:space="preserve">Throughout the placement I used Excel, PowerPoint, </w:t>
+      </w:r>
+      <w:r>
+        <w:rPr>
+          <w:rFonts w:ascii="Times New Roman" w:eastAsia="Times New Roman" w:hAnsi="Times New Roman" w:cs="Times New Roman"/>
+          <w:kern w:val="0"/>
+          <w:sz w:val="24"/>
+          <w:szCs w:val="24"/>
+          <w:lang w:eastAsia="en-GB"/>
+          <w14:ligatures w14:val="none"/>
+        </w:rPr>
+        <w:t>and Word</w:t>
+      </w:r>
+      <w:r>
+        <w:rPr>
+          <w:rFonts w:ascii="Times New Roman" w:eastAsia="Times New Roman" w:hAnsi="Times New Roman" w:cs="Times New Roman"/>
+          <w:kern w:val="0"/>
+          <w:sz w:val="24"/>
+          <w:szCs w:val="24"/>
+          <w:lang w:eastAsia="en-GB"/>
+          <w14:ligatures w14:val="none"/>
+        </w:rPr>
+        <w:t xml:space="preserve"> regularly. I created my own planning tools and worked without needing day-to-day supervision. I engaged colleagues at </w:t>
+      </w:r>
+      <w:r>
+        <w:rPr>
+          <w:rFonts w:ascii="Times New Roman" w:eastAsia="Times New Roman" w:hAnsi="Times New Roman" w:cs="Times New Roman"/>
+          <w:kern w:val="0"/>
+          <w:sz w:val="24"/>
+          <w:szCs w:val="24"/>
+          <w:lang w:eastAsia="en-GB"/>
+          <w14:ligatures w14:val="none"/>
+        </w:rPr>
+        <w:lastRenderedPageBreak/>
+        <w:t>all levels and communicated clearly across teams, even when the subject matter was sensitive or highly technical.</w:t>
+      </w:r>
+    </w:p>
+    <w:p>
+      <w:pPr>
+        <w:spacing w:before="100" w:beforeAutospacing="1" w:after="100" w:afterAutospacing="1" w:line="240" w:lineRule="auto"/>
+        <w:rPr>
+          <w:rFonts w:ascii="Times New Roman" w:eastAsia="Times New Roman" w:hAnsi="Times New Roman" w:cs="Times New Roman"/>
+          <w:kern w:val="0"/>
+          <w:sz w:val="24"/>
+          <w:szCs w:val="24"/>
+          <w:lang w:eastAsia="en-GB"/>
+          <w14:ligatures w14:val="none"/>
+        </w:rPr>
+      </w:pPr>
+      <w:r>
+        <w:rPr>
+          <w:rFonts w:ascii="Times New Roman" w:eastAsia="Times New Roman" w:hAnsi="Times New Roman" w:cs="Times New Roman"/>
+          <w:kern w:val="0"/>
+          <w:sz w:val="24"/>
+          <w:szCs w:val="24"/>
+          <w:lang w:eastAsia="en-GB"/>
+          <w14:ligatures w14:val="none"/>
+        </w:rPr>
+        <w:t>This internship gave me direct experience in policy-relevant analysis and cross-team collaboration. I am confident managing research, tailoring communication to diverse audiences, and using digital tools to structure and deliver work. I am committed to continuing this work and am happy to work towards an official analyst qualification.</w:t>
+      </w:r>
+    </w:p>
+    <w:p/>
     <w:p>
       <w:pPr>
         <w:pStyle w:val="Heading1"/>
@@ -4461,13 +4948,104 @@
         <w:t>and skilled in both quantitative and qualitative research</w:t>
       </w:r>
       <w:r>
+        <w:t xml:space="preserve"> and I believe I will fit in very well as a regulatory economist.</w:t>
+      </w:r>
+    </w:p>
+    <w:p>
+      <w:pPr>
+        <w:tabs>
+          <w:tab w:val="left" w:pos="2382"/>
+        </w:tabs>
+      </w:pPr>
+      <w:r>
+        <w:t xml:space="preserve">During university, I developed a strong foundation in economic analysis, particularly in </w:t>
+      </w:r>
+      <w:r>
+        <w:t>A</w:t>
+      </w:r>
+      <w:r>
+        <w:t xml:space="preserve">dvanced </w:t>
+      </w:r>
+      <w:r>
+        <w:t>M</w:t>
+      </w:r>
+      <w:r>
+        <w:t>icr</w:t>
+      </w:r>
+      <w:r>
+        <w:t>oeconomics and Applied Econometrics</w:t>
+      </w:r>
+      <w:r>
+        <w:t xml:space="preserve">, where I achieved </w:t>
+      </w:r>
+      <w:r>
+        <w:t>71% and 75%, respectively</w:t>
+      </w:r>
+      <w:r>
+        <w:t xml:space="preserve">. My microeconomics module focused on economic valuation, while </w:t>
+      </w:r>
+      <w:r>
+        <w:t xml:space="preserve">my econometrics coursework required me to use </w:t>
+      </w:r>
+      <w:r>
+        <w:t>Excel and STATA to explore time-series data and macroeconomic modelling.</w:t>
+      </w:r>
+      <w:r>
+        <w:t xml:space="preserve"> </w:t>
+      </w:r>
+      <w:r>
+        <w:t xml:space="preserve">My success in handling and interpreting data led me to specialise further into data analysis, and I recently completed the IMF’s </w:t>
+      </w:r>
+      <w:proofErr w:type="spellStart"/>
+      <w:r>
+        <w:t>Macroeconometric</w:t>
+      </w:r>
+      <w:proofErr w:type="spellEnd"/>
+      <w:r>
+        <w:t xml:space="preserve"> Forecasting course finishing with 78%. Finally, to keep my technical communication skills sharp, I have started my own blog where I post articles analysing tax policy.</w:t>
+      </w:r>
+    </w:p>
+    <w:p>
+      <w:pPr>
+        <w:tabs>
+          <w:tab w:val="left" w:pos="2382"/>
+        </w:tabs>
+      </w:pPr>
+      <w:r>
+        <w:lastRenderedPageBreak/>
+        <w:t>At the Department for Work and Pensions, I worked in the Horizon Scanning and Insights team, where I was tasked with exploring long-term risks and opportunities around Data Regulation, Privacy and Ethics. The subject matter was novel and technically complex, with limited prior research in the department. I synthesised information from legal sources, economic literature</w:t>
+      </w:r>
+      <w:r>
         <w:t xml:space="preserve"> and</w:t>
       </w:r>
       <w:r>
-        <w:t xml:space="preserve"> I believe I will fit in very well as a </w:t>
-      </w:r>
-      <w:r>
-        <w:t>regulatory economist.</w:t>
+        <w:t xml:space="preserve"> internal stakeholder interviews</w:t>
+      </w:r>
+      <w:r>
+        <w:t xml:space="preserve"> to </w:t>
+      </w:r>
+      <w:r>
+        <w:t xml:space="preserve">develop forecasts </w:t>
+      </w:r>
+      <w:r>
+        <w:t xml:space="preserve">which </w:t>
+      </w:r>
+      <w:proofErr w:type="gramStart"/>
+      <w:r>
+        <w:t>were</w:t>
+      </w:r>
+      <w:proofErr w:type="gramEnd"/>
+      <w:r>
+        <w:t xml:space="preserve"> </w:t>
+      </w:r>
+      <w:r>
+        <w:t>present</w:t>
+      </w:r>
+      <w:r>
+        <w:t>ed</w:t>
+      </w:r>
+      <w:r>
+        <w:t xml:space="preserve"> them through scenario workshops. My findings were included in the team’s evidence base and were praised by senior staff for clearly translating technical material for non-technical colleagues.</w:t>
       </w:r>
     </w:p>
     <w:p>
@@ -4477,43 +5055,118 @@
         </w:tabs>
       </w:pPr>
       <w:r>
-        <w:t xml:space="preserve">During university, I developed a strong foundation in economic analysis, particularly in </w:t>
-      </w:r>
-      <w:r>
-        <w:t>A</w:t>
-      </w:r>
-      <w:r>
-        <w:t xml:space="preserve">dvanced </w:t>
-      </w:r>
-      <w:r>
-        <w:t>M</w:t>
-      </w:r>
-      <w:r>
-        <w:t>icr</w:t>
-      </w:r>
-      <w:r>
-        <w:t>oeconomics and Applied Econometrics</w:t>
-      </w:r>
-      <w:r>
-        <w:t xml:space="preserve">, where I achieved </w:t>
-      </w:r>
-      <w:r>
-        <w:t>71% and 75%, respectively</w:t>
-      </w:r>
-      <w:r>
-        <w:t xml:space="preserve">. My microeconomics module focused on economic valuation, while </w:t>
-      </w:r>
-      <w:r>
-        <w:t xml:space="preserve">my econometrics coursework required me to use </w:t>
-      </w:r>
-      <w:r>
-        <w:t>Excel and STATA to explore time-series data and macroeconomic modelling.</w:t>
-      </w:r>
+        <w:t>Clear communication has been central to my academic and professional work. At DWP, I regularly wrote briefing documents on topics like the King’s Speech, the Chancellor’s maiden speech, and recent think tank publications. These needed to be tailored to each team’s needs and delivered quickly. I was told my writing cut through unnecessary detail while remaining accurate, and I received follow-up requests as a result.</w:t>
+      </w:r>
+    </w:p>
+    <w:p>
+      <w:pPr>
+        <w:tabs>
+          <w:tab w:val="left" w:pos="2382"/>
+        </w:tabs>
+      </w:pPr>
+      <w:r>
+        <w:t>In the student think tank, I stepped in to lead the Urban Planning and Transport group when the original lead stepped down. I restructured the team, introduced tracking tools, and reviewed sections to ensure clarity and consistency. We completed a policy report on a proposed tramline, and due to its professional standard, we were invited to present at the British Conference of Undergraduate Research.</w:t>
+      </w:r>
+    </w:p>
+    <w:p>
+      <w:pPr>
+        <w:tabs>
+          <w:tab w:val="left" w:pos="2382"/>
+        </w:tabs>
+      </w:pPr>
+      <w:r>
+        <w:t>Both experiences taught me how to manage changing priorities. At DWP, I balanced long-term research with rapid briefing requests, working with my manager to build flexibility into deadlines. In the think tank, I reallocated tasks to fit individual strengths and kept the group on track. Across both, I worked flexibly and maintained high standards under pressure.</w:t>
+      </w:r>
+    </w:p>
+    <w:p>
+      <w:pPr>
+        <w:tabs>
+          <w:tab w:val="left" w:pos="2382"/>
+        </w:tabs>
+      </w:pPr>
+      <w:r>
+        <w:t>In both civil service and academic environments, I have enjoyed building professional relationships and engaging with stakeholders. I consulted subject-matter experts, policy colleagues, economists and legal advisors, and received positive feedback on my collaborative working style. I am excited to bring these experiences and skills to this role and would welcome the opportunity to discuss my application further.</w:t>
+      </w:r>
+    </w:p>
+    <w:p>
+      <w:pPr>
+        <w:pStyle w:val="Heading3"/>
+      </w:pPr>
+      <w:r>
+        <w:t>Covering Letter Version 2.</w:t>
+      </w:r>
+    </w:p>
+    <w:p>
+      <w:r>
+        <w:t>I hold a First-Class degree in Philosophy, Politics and Economics and gained research experience through my internship at the Department for Work and Pensions and through leading a student think tank. I am skilled in both quantitative and qualitative research and interested in applying evidence-based analysis to support regulatory policy.</w:t>
+      </w:r>
+    </w:p>
+    <w:p>
+      <w:r>
+        <w:t xml:space="preserve">At university, I developed a strong foundation in economic analysis. I achieved 71% in Advanced Microeconomics, where I focused on economic valuation, and 75% in Applied Econometrics, where I used Excel and STATA to analyse time-series data and build macroeconomic models. </w:t>
+      </w:r>
+      <w:r>
+        <w:t xml:space="preserve">My success in handling and interpreting data led me to specialise further into data analysis, and I recently completed the IMF’s </w:t>
+      </w:r>
+      <w:proofErr w:type="spellStart"/>
+      <w:r>
+        <w:t>Macroeconometric</w:t>
+      </w:r>
+      <w:proofErr w:type="spellEnd"/>
+      <w:r>
+        <w:t xml:space="preserve"> Forecasting course finishing with 78%. Finally, to keep my technical communication skills sharp, I have started my own blog where I post articles analysing tax policy.</w:t>
+      </w:r>
+    </w:p>
+    <w:p>
+      <w:pPr>
+        <w:tabs>
+          <w:tab w:val="left" w:pos="2382"/>
+        </w:tabs>
+      </w:pPr>
+      <w:r>
+        <w:t>At the Department for Work and Pensions, I worked in the Horizon Scanning and Insights team, where I was tasked with exploring long-term risks and opportunities around Data Regulation, Privacy and Ethics. The subject matter was novel and technically complex, with limited prior research in the department. I synthesised information from legal sources, economic literature</w:t>
+      </w:r>
+      <w:r>
+        <w:t xml:space="preserve"> and</w:t>
+      </w:r>
+      <w:r>
+        <w:t xml:space="preserve"> internal stakeholder interviews</w:t>
+      </w:r>
+      <w:r>
+        <w:t xml:space="preserve"> to </w:t>
+      </w:r>
+      <w:r>
+        <w:t xml:space="preserve">develop forecasts </w:t>
+      </w:r>
+      <w:r>
+        <w:t xml:space="preserve">which </w:t>
+      </w:r>
+      <w:proofErr w:type="gramStart"/>
+      <w:r>
+        <w:t>were</w:t>
+      </w:r>
+      <w:proofErr w:type="gramEnd"/>
       <w:r>
         <w:t xml:space="preserve"> </w:t>
       </w:r>
       <w:r>
-        <w:t>My success in handling and interpreting data led me to specialise further into data analysis, and I recently completed the IMF’s Macroeconometric Forecasting course finishing with 78%. Finally, to keep my technical communication skills sharp, I have started my own blog where I post articles analysing tax policy.</w:t>
+        <w:t>present</w:t>
+      </w:r>
+      <w:r>
+        <w:t>ed</w:t>
+      </w:r>
+      <w:r>
+        <w:t xml:space="preserve"> them through scenario </w:t>
+      </w:r>
+      <w:r>
+        <w:lastRenderedPageBreak/>
+        <w:t xml:space="preserve">workshops. My findings were included in the team’s evidence base and were praised by senior staff for clearly translating technical material for non-technical </w:t>
+      </w:r>
+      <w:r>
+        <w:t>stakeholders</w:t>
+      </w:r>
+      <w:r>
+        <w:t>.</w:t>
       </w:r>
     </w:p>
     <w:p>
@@ -4523,6 +5176,303 @@
         </w:tabs>
       </w:pPr>
       <w:r>
+        <w:t>Clear communication has been central to my academic and professional work. At DWP, I regularly wrote briefing documents on topics like the King’s Speech, the Chancellor’s maiden speech, and recent think tank publications. These needed to be tailored to each team’s needs and delivered quickly. I was told my writing cut through unnecessary detail while remaining accurate, and I received follow-up requests as a result.</w:t>
+      </w:r>
+    </w:p>
+    <w:p>
+      <w:pPr>
+        <w:tabs>
+          <w:tab w:val="left" w:pos="2382"/>
+        </w:tabs>
+      </w:pPr>
+      <w:r>
+        <w:t>In the student think tank, I stepped in to lead the Urban Planning and Transport group when the original lead stepped down. I restructured the team, introduced tracking tools, and reviewed sections to ensure clarity and consistency. We completed a policy report on a proposed tramline, and due to its professional standard, we were invited to present at the British Conference of Undergraduate Research.</w:t>
+      </w:r>
+    </w:p>
+    <w:p>
+      <w:pPr>
+        <w:tabs>
+          <w:tab w:val="left" w:pos="2382"/>
+        </w:tabs>
+      </w:pPr>
+      <w:r>
+        <w:t>Both experiences taught me how to manage changing priorities. At DWP, I balanced long-term research with rapid briefing requests, working with my manager to build flexibility into deadlines. In the think tank, I reallocated tasks to fit individual strengths and kept the group on track. Across both, I worked flexibly and maintained high standards under pressure.</w:t>
+      </w:r>
+    </w:p>
+    <w:p>
+      <w:r>
+        <w:t xml:space="preserve">I am motivated by research that supports better public outcomes. I am confident handling economic analysis, communicating findings, and managing shifting priorities. I am keen to </w:t>
+      </w:r>
+      <w:r>
+        <w:t>take the next step and get involved in a team where I can learn more about practical application, while further developing my theoretical understanding of regulation and ultimately preparing myself for a master’s degree in economics.</w:t>
+      </w:r>
+    </w:p>
+    <w:p>
+      <w:pPr>
+        <w:pStyle w:val="Heading1"/>
+      </w:pPr>
+      <w:r>
+        <w:t>Home Office</w:t>
+      </w:r>
+    </w:p>
+    <w:p>
+      <w:pPr>
+        <w:pStyle w:val="Heading2"/>
+        <w:rPr>
+          <w:shd w:val="clear" w:color="auto" w:fill="FFFFFF"/>
+        </w:rPr>
+      </w:pPr>
+      <w:r>
+        <w:rPr>
+          <w:shd w:val="clear" w:color="auto" w:fill="FFFFFF"/>
+        </w:rPr>
+        <w:t>Policy / Analyst - Culture and Heritage Capital</w:t>
+      </w:r>
+    </w:p>
+    <w:p>
+      <w:pPr>
+        <w:pStyle w:val="Heading3"/>
+      </w:pPr>
+      <w:r>
+        <w:t>Essential Requirements</w:t>
+      </w:r>
+    </w:p>
+    <w:p>
+      <w:pPr>
+        <w:numPr>
+          <w:ilvl w:val="0"/>
+          <w:numId w:val="41"/>
+        </w:numPr>
+        <w:shd w:val="clear" w:color="auto" w:fill="FFFFFF"/>
+        <w:spacing w:before="100" w:beforeAutospacing="1" w:after="100" w:afterAutospacing="1" w:line="240" w:lineRule="auto"/>
+        <w:rPr>
+          <w:rFonts w:ascii="Arial" w:eastAsia="Times New Roman" w:hAnsi="Arial" w:cs="Arial"/>
+          <w:color w:val="D00070"/>
+          <w:spacing w:val="8"/>
+          <w:kern w:val="0"/>
+          <w:sz w:val="24"/>
+          <w:szCs w:val="24"/>
+          <w:lang w:eastAsia="en-GB"/>
+          <w14:ligatures w14:val="none"/>
+        </w:rPr>
+      </w:pPr>
+      <w:proofErr w:type="gramStart"/>
+      <w:r>
+        <w:rPr>
+          <w:rFonts w:ascii="Arial" w:eastAsia="Times New Roman" w:hAnsi="Arial" w:cs="Arial"/>
+          <w:color w:val="222222"/>
+          <w:spacing w:val="8"/>
+          <w:kern w:val="0"/>
+          <w:sz w:val="24"/>
+          <w:szCs w:val="24"/>
+          <w:lang w:eastAsia="en-GB"/>
+          <w14:ligatures w14:val="none"/>
+        </w:rPr>
+        <w:t xml:space="preserve">Bachelors or </w:t>
+      </w:r>
+      <w:proofErr w:type="spellStart"/>
+      <w:r>
+        <w:rPr>
+          <w:rFonts w:ascii="Arial" w:eastAsia="Times New Roman" w:hAnsi="Arial" w:cs="Arial"/>
+          <w:color w:val="222222"/>
+          <w:spacing w:val="8"/>
+          <w:kern w:val="0"/>
+          <w:sz w:val="24"/>
+          <w:szCs w:val="24"/>
+          <w:lang w:eastAsia="en-GB"/>
+          <w14:ligatures w14:val="none"/>
+        </w:rPr>
+        <w:t>Masters</w:t>
+      </w:r>
+      <w:proofErr w:type="spellEnd"/>
+      <w:proofErr w:type="gramEnd"/>
+      <w:r>
+        <w:rPr>
+          <w:rFonts w:ascii="Arial" w:eastAsia="Times New Roman" w:hAnsi="Arial" w:cs="Arial"/>
+          <w:color w:val="222222"/>
+          <w:spacing w:val="8"/>
+          <w:kern w:val="0"/>
+          <w:sz w:val="24"/>
+          <w:szCs w:val="24"/>
+          <w:lang w:eastAsia="en-GB"/>
+          <w14:ligatures w14:val="none"/>
+        </w:rPr>
+        <w:t xml:space="preserve"> degree in economics, heritage or another related discipline. </w:t>
+      </w:r>
+    </w:p>
+    <w:p>
+      <w:pPr>
+        <w:numPr>
+          <w:ilvl w:val="0"/>
+          <w:numId w:val="41"/>
+        </w:numPr>
+        <w:shd w:val="clear" w:color="auto" w:fill="FFFFFF"/>
+        <w:spacing w:before="100" w:beforeAutospacing="1" w:after="100" w:afterAutospacing="1" w:line="240" w:lineRule="auto"/>
+        <w:rPr>
+          <w:rFonts w:ascii="Arial" w:eastAsia="Times New Roman" w:hAnsi="Arial" w:cs="Arial"/>
+          <w:color w:val="D00070"/>
+          <w:spacing w:val="8"/>
+          <w:kern w:val="0"/>
+          <w:sz w:val="24"/>
+          <w:szCs w:val="24"/>
+          <w:lang w:eastAsia="en-GB"/>
+          <w14:ligatures w14:val="none"/>
+        </w:rPr>
+      </w:pPr>
+      <w:r>
+        <w:rPr>
+          <w:rFonts w:ascii="Arial" w:eastAsia="Times New Roman" w:hAnsi="Arial" w:cs="Arial"/>
+          <w:color w:val="222222"/>
+          <w:spacing w:val="8"/>
+          <w:kern w:val="0"/>
+          <w:sz w:val="24"/>
+          <w:szCs w:val="24"/>
+          <w:lang w:eastAsia="en-GB"/>
+          <w14:ligatures w14:val="none"/>
+        </w:rPr>
+        <w:t>Experience of creatively communicating research, for example through blogs, videos, infographics, data visualisation and verbal channels. </w:t>
+      </w:r>
+    </w:p>
+    <w:p>
+      <w:pPr>
+        <w:numPr>
+          <w:ilvl w:val="0"/>
+          <w:numId w:val="41"/>
+        </w:numPr>
+        <w:shd w:val="clear" w:color="auto" w:fill="FFFFFF"/>
+        <w:spacing w:before="100" w:beforeAutospacing="1" w:after="100" w:afterAutospacing="1" w:line="240" w:lineRule="auto"/>
+        <w:rPr>
+          <w:rFonts w:ascii="Arial" w:eastAsia="Times New Roman" w:hAnsi="Arial" w:cs="Arial"/>
+          <w:color w:val="D00070"/>
+          <w:spacing w:val="8"/>
+          <w:kern w:val="0"/>
+          <w:sz w:val="24"/>
+          <w:szCs w:val="24"/>
+          <w:lang w:eastAsia="en-GB"/>
+          <w14:ligatures w14:val="none"/>
+        </w:rPr>
+      </w:pPr>
+      <w:r>
+        <w:rPr>
+          <w:rFonts w:ascii="Arial" w:eastAsia="Times New Roman" w:hAnsi="Arial" w:cs="Arial"/>
+          <w:color w:val="222222"/>
+          <w:spacing w:val="8"/>
+          <w:kern w:val="0"/>
+          <w:sz w:val="24"/>
+          <w:szCs w:val="24"/>
+          <w:lang w:eastAsia="en-GB"/>
+          <w14:ligatures w14:val="none"/>
+        </w:rPr>
+        <w:t>The ability to show initiative and develop constructive partnerships with key partner organisations across the culture and heritage sectors to ensure analysis is understood, trusted and used effectively.</w:t>
+      </w:r>
+    </w:p>
+    <w:p>
+      <w:pPr>
+        <w:numPr>
+          <w:ilvl w:val="0"/>
+          <w:numId w:val="41"/>
+        </w:numPr>
+        <w:shd w:val="clear" w:color="auto" w:fill="FFFFFF"/>
+        <w:spacing w:before="100" w:beforeAutospacing="1" w:after="100" w:afterAutospacing="1" w:line="240" w:lineRule="auto"/>
+        <w:rPr>
+          <w:rFonts w:ascii="Arial" w:eastAsia="Times New Roman" w:hAnsi="Arial" w:cs="Arial"/>
+          <w:color w:val="D00070"/>
+          <w:spacing w:val="8"/>
+          <w:kern w:val="0"/>
+          <w:sz w:val="24"/>
+          <w:szCs w:val="24"/>
+          <w:lang w:eastAsia="en-GB"/>
+          <w14:ligatures w14:val="none"/>
+        </w:rPr>
+      </w:pPr>
+      <w:r>
+        <w:rPr>
+          <w:rFonts w:ascii="Arial" w:eastAsia="Times New Roman" w:hAnsi="Arial" w:cs="Arial"/>
+          <w:color w:val="222222"/>
+          <w:spacing w:val="8"/>
+          <w:kern w:val="0"/>
+          <w:sz w:val="24"/>
+          <w:szCs w:val="24"/>
+          <w:lang w:eastAsia="en-GB"/>
+          <w14:ligatures w14:val="none"/>
+        </w:rPr>
+        <w:t xml:space="preserve">The ability to understand and interpret complex reports and economic concepts, synthesis evidence, and draw clear </w:t>
+      </w:r>
+      <w:proofErr w:type="gramStart"/>
+      <w:r>
+        <w:rPr>
+          <w:rFonts w:ascii="Arial" w:eastAsia="Times New Roman" w:hAnsi="Arial" w:cs="Arial"/>
+          <w:color w:val="222222"/>
+          <w:spacing w:val="8"/>
+          <w:kern w:val="0"/>
+          <w:sz w:val="24"/>
+          <w:szCs w:val="24"/>
+          <w:lang w:eastAsia="en-GB"/>
+          <w14:ligatures w14:val="none"/>
+        </w:rPr>
+        <w:t>real world</w:t>
+      </w:r>
+      <w:proofErr w:type="gramEnd"/>
+      <w:r>
+        <w:rPr>
+          <w:rFonts w:ascii="Arial" w:eastAsia="Times New Roman" w:hAnsi="Arial" w:cs="Arial"/>
+          <w:color w:val="222222"/>
+          <w:spacing w:val="8"/>
+          <w:kern w:val="0"/>
+          <w:sz w:val="24"/>
+          <w:szCs w:val="24"/>
+          <w:lang w:eastAsia="en-GB"/>
+          <w14:ligatures w14:val="none"/>
+        </w:rPr>
+        <w:t xml:space="preserve"> conclusions tailored to specific audiences.</w:t>
+      </w:r>
+    </w:p>
+    <w:p>
+      <w:pPr>
+        <w:pStyle w:val="Heading3"/>
+      </w:pPr>
+      <w:r>
+        <w:t>Statement of Suitability (500 words):</w:t>
+      </w:r>
+    </w:p>
+    <w:p>
+      <w:r>
+        <w:t>I hold a First-Class degree in Philosophy, Politics and Economics and gained research experience through my internship at the Department for Work and Pensions and through leading a student think tank. I am skilled in both quantitative and qualitative research and interested in applying evidence-based analysis to support regulatory policy.</w:t>
+      </w:r>
+    </w:p>
+    <w:p>
+      <w:r>
+        <w:lastRenderedPageBreak/>
+        <w:t>At university, I developed a strong foundation in economic analysis</w:t>
+      </w:r>
+      <w:r>
+        <w:t>, including interpreting reports and studies, and communicating them clearly</w:t>
+      </w:r>
+      <w:r>
+        <w:t xml:space="preserve">. I achieved 71% in Advanced Microeconomics, where I focused on economic valuation, and 75% in Applied Econometrics, where I used Excel and STATA to analyse time-series data and build macroeconomic models. </w:t>
+      </w:r>
+      <w:r>
+        <w:t xml:space="preserve">My success in handling and interpreting data led me to specialise further into data analysis, and I recently completed the IMF’s </w:t>
+      </w:r>
+      <w:proofErr w:type="spellStart"/>
+      <w:r>
+        <w:t>Macroeconometric</w:t>
+      </w:r>
+      <w:proofErr w:type="spellEnd"/>
+      <w:r>
+        <w:t xml:space="preserve"> Forecasting course finishing with 78%. Finally, to keep my technical communication skills sharp, I have started my own blog where I post articles analysing tax </w:t>
+      </w:r>
+      <w:r>
+        <w:t>and welfare policy, which has received praise from policy experts.</w:t>
+      </w:r>
+    </w:p>
+    <w:p>
+      <w:pPr>
+        <w:tabs>
+          <w:tab w:val="left" w:pos="2382"/>
+        </w:tabs>
+      </w:pPr>
+      <w:r>
         <w:t>At the Department for Work and Pensions, I worked in the Horizon Scanning and Insights team, where I was tasked with exploring long-term risks and opportunities around Data Regulation, Privacy and Ethics. The subject matter was novel and technically complex, with limited prior research in the department. I synthesised information from legal sources, economic literature</w:t>
       </w:r>
       <w:r>
@@ -4538,7 +5488,15 @@
         <w:t xml:space="preserve">develop forecasts </w:t>
       </w:r>
       <w:r>
-        <w:t xml:space="preserve">which were </w:t>
+        <w:t xml:space="preserve">which </w:t>
+      </w:r>
+      <w:proofErr w:type="gramStart"/>
+      <w:r>
+        <w:t>were</w:t>
+      </w:r>
+      <w:proofErr w:type="gramEnd"/>
+      <w:r>
+        <w:t xml:space="preserve"> </w:t>
       </w:r>
       <w:r>
         <w:t>present</w:t>
@@ -4547,11 +5505,13 @@
         <w:t>ed</w:t>
       </w:r>
       <w:r>
-        <w:t xml:space="preserve"> them through scenario </w:t>
-      </w:r>
-      <w:r>
-        <w:lastRenderedPageBreak/>
-        <w:t>workshops. My findings were included in the team’s evidence base and were praised by senior staff for clearly translating technical material for non-technical colleagues.</w:t>
+        <w:t xml:space="preserve"> them through scenario workshops. My findings were included in the team’s evidence base and were praised by senior staff for clearly translating technical material for non-technical </w:t>
+      </w:r>
+      <w:r>
+        <w:t>stakeholders</w:t>
+      </w:r>
+      <w:r>
+        <w:t>.</w:t>
       </w:r>
     </w:p>
     <w:p>
@@ -4561,7 +5521,13 @@
         </w:tabs>
       </w:pPr>
       <w:r>
-        <w:t>Clear communication has been central to my academic and professional work. At DWP, I regularly wrote briefing documents on topics like the King’s Speech, the Chancellor’s maiden speech, and recent think tank publications. These needed to be tailored to each team’s needs and delivered quickly. I was told my writing cut through unnecessary detail while remaining accurate, and I received follow-up requests as a result.</w:t>
+        <w:t>Clear</w:t>
+      </w:r>
+      <w:r>
+        <w:t>, creative</w:t>
+      </w:r>
+      <w:r>
+        <w:t xml:space="preserve"> communication has been central to my academic and professional work. At DWP, I regularly wrote briefing documents on topics like the King’s Speech, the Chancellor’s maiden speech, and recent think tank publications. These needed to be tailored to each team’s needs and delivered quickly. I was told my writing cut through unnecessary detail while remaining accurate, and I received follow-up requests as a result.</w:t>
       </w:r>
     </w:p>
     <w:p>
@@ -4575,23 +5541,56 @@
       </w:r>
     </w:p>
     <w:p>
-      <w:pPr>
-        <w:tabs>
-          <w:tab w:val="left" w:pos="2382"/>
-        </w:tabs>
-      </w:pPr>
-      <w:r>
-        <w:t>Both experiences taught me how to manage changing priorities. At DWP, I balanced long-term research with rapid briefing requests, working with my manager to build flexibility into deadlines. In the think tank, I reallocated tasks to fit individual strengths and kept the group on track. Across both, I worked flexibly and maintained high standards under pressure.</w:t>
-      </w:r>
-    </w:p>
-    <w:p>
-      <w:pPr>
-        <w:tabs>
-          <w:tab w:val="left" w:pos="2382"/>
-        </w:tabs>
-      </w:pPr>
-      <w:r>
-        <w:t>In both civil service and academic environments, I have enjoyed building professional relationships and engaging with stakeholders. I consulted subject-matter experts, policy colleagues, economists and legal advisors, and received positive feedback on my collaborative working style. I am excited to bring these experiences and skills to this role and would welcome the opportunity to discuss my application further.</w:t>
+      <w:r>
+        <w:t>Both experiences strengthened my ability to build partnerships. At</w:t>
+      </w:r>
+      <w:r>
+        <w:t xml:space="preserve"> the</w:t>
+      </w:r>
+      <w:r>
+        <w:t xml:space="preserve"> DWP, I maintained regular contact with policy teams requesting briefings and developed good rapport with subject matter experts</w:t>
+      </w:r>
+      <w:r>
+        <w:t>, who</w:t>
+      </w:r>
+      <w:r>
+        <w:t xml:space="preserve"> </w:t>
+      </w:r>
+      <w:r>
+        <w:t xml:space="preserve">I had asked </w:t>
+      </w:r>
+      <w:r>
+        <w:t>to ensure accuracy. In the think tank, I reallocated tasks based on team members’ strengths, supported by strong internal relationships.</w:t>
+      </w:r>
+    </w:p>
+    <w:p>
+      <w:r>
+        <w:t xml:space="preserve">I am motivated by research that supports better public outcomes. I am confident handling economic analysis, communicating findings, and managing </w:t>
+      </w:r>
+      <w:r>
+        <w:t>stakeholder relationships</w:t>
+      </w:r>
+      <w:r>
+        <w:t xml:space="preserve">. I am keen to </w:t>
+      </w:r>
+      <w:r>
+        <w:t>take the next step and get involved in a team where I can learn more about practical application, while further developing my theoretical understanding of regulation and ultimately preparing myself for a master’s degree in economics.</w:t>
+      </w:r>
+    </w:p>
+    <w:p>
+      <w:pPr>
+        <w:pStyle w:val="Heading1"/>
+      </w:pPr>
+      <w:r>
+        <w:t>Department for Work and Pensions</w:t>
+      </w:r>
+    </w:p>
+    <w:p>
+      <w:pPr>
+        <w:pStyle w:val="Heading2"/>
+      </w:pPr>
+      <w:r>
+        <w:t>Policy Advisor</w:t>
       </w:r>
     </w:p>
     <w:p>
@@ -4599,129 +5598,57 @@
         <w:pStyle w:val="Heading3"/>
       </w:pPr>
       <w:r>
-        <w:t>Covering Letter Version 2.</w:t>
-      </w:r>
-    </w:p>
-    <w:p>
-      <w:r>
-        <w:t>I hold a First-Class degree in Philosophy, Politics and Economics and gained research experience through my internship at the Department for Work and Pensions and through leading a student think tank. I am skilled in both quantitative and qualitative research and interested in applying evidence-based analysis to support regulatory policy.</w:t>
-      </w:r>
-    </w:p>
-    <w:p>
-      <w:r>
-        <w:t xml:space="preserve">At university, I developed a strong foundation in economic analysis. I achieved 71% in Advanced Microeconomics, where I focused on economic valuation, and 75% in Applied Econometrics, where I used Excel and STATA to analyse time-series data and build macroeconomic models. </w:t>
-      </w:r>
-      <w:r>
-        <w:t>My success in handling and interpreting data led me to specialise further into data analysis, and I recently completed the IMF’s Macroeconometric Forecasting course finishing with 78%. Finally, to keep my technical communication skills sharp, I have started my own blog where I post articles analysing tax policy.</w:t>
-      </w:r>
-    </w:p>
-    <w:p>
-      <w:pPr>
-        <w:tabs>
-          <w:tab w:val="left" w:pos="2382"/>
-        </w:tabs>
-      </w:pPr>
-      <w:r>
-        <w:t>At the Department for Work and Pensions, I worked in the Horizon Scanning and Insights team, where I was tasked with exploring long-term risks and opportunities around Data Regulation, Privacy and Ethics. The subject matter was novel and technically complex, with limited prior research in the department. I synthesised information from legal sources, economic literature</w:t>
-      </w:r>
-      <w:r>
-        <w:t xml:space="preserve"> and</w:t>
-      </w:r>
-      <w:r>
-        <w:t xml:space="preserve"> internal stakeholder interviews</w:t>
-      </w:r>
-      <w:r>
-        <w:t xml:space="preserve"> to </w:t>
-      </w:r>
-      <w:r>
-        <w:t xml:space="preserve">develop forecasts </w:t>
-      </w:r>
-      <w:r>
-        <w:t xml:space="preserve">which were </w:t>
-      </w:r>
-      <w:r>
-        <w:t>present</w:t>
-      </w:r>
-      <w:r>
-        <w:t>ed</w:t>
-      </w:r>
-      <w:r>
-        <w:t xml:space="preserve"> them through scenario workshops. My findings were included in the team’s evidence base and were praised by senior staff for clearly translating technical material for non-technical </w:t>
-      </w:r>
-      <w:r>
-        <w:t>stakeholders</w:t>
-      </w:r>
-      <w:r>
-        <w:t>.</w:t>
-      </w:r>
-    </w:p>
-    <w:p>
-      <w:pPr>
-        <w:tabs>
-          <w:tab w:val="left" w:pos="2382"/>
-        </w:tabs>
-      </w:pPr>
-      <w:r>
-        <w:t xml:space="preserve">Clear communication has been central to my academic and professional work. At DWP, I regularly wrote briefing documents on topics like the King’s Speech, the Chancellor’s maiden speech, and recent think tank publications. These needed to be tailored to each team’s needs and delivered </w:t>
-      </w:r>
-      <w:r>
-        <w:lastRenderedPageBreak/>
-        <w:t>quickly. I was told my writing cut through unnecessary detail while remaining accurate, and I received follow-up requests as a result.</w:t>
-      </w:r>
-    </w:p>
-    <w:p>
-      <w:pPr>
-        <w:tabs>
-          <w:tab w:val="left" w:pos="2382"/>
-        </w:tabs>
-      </w:pPr>
-      <w:r>
-        <w:t>In the student think tank, I stepped in to lead the Urban Planning and Transport group when the original lead stepped down. I restructured the team, introduced tracking tools, and reviewed sections to ensure clarity and consistency. We completed a policy report on a proposed tramline, and due to its professional standard, we were invited to present at the British Conference of Undergraduate Research.</w:t>
-      </w:r>
-    </w:p>
-    <w:p>
-      <w:pPr>
-        <w:tabs>
-          <w:tab w:val="left" w:pos="2382"/>
-        </w:tabs>
-      </w:pPr>
-      <w:r>
-        <w:t>Both experiences taught me how to manage changing priorities. At DWP, I balanced long-term research with rapid briefing requests, working with my manager to build flexibility into deadlines. In the think tank, I reallocated tasks to fit individual strengths and kept the group on track. Across both, I worked flexibly and maintained high standards under pressure.</w:t>
-      </w:r>
-    </w:p>
-    <w:p>
-      <w:r>
-        <w:t xml:space="preserve">I am motivated by research that supports better public outcomes. I am confident handling economic analysis, communicating findings, and managing shifting priorities. I am keen to </w:t>
-      </w:r>
-      <w:r>
-        <w:t xml:space="preserve">take the next step and get involved in a team where I can learn more about </w:t>
-      </w:r>
-      <w:r>
-        <w:t>practical application</w:t>
-      </w:r>
-      <w:r>
-        <w:t>, while further developing my theoretical understanding</w:t>
-      </w:r>
-      <w:r>
-        <w:t xml:space="preserve"> of regulation and</w:t>
-      </w:r>
-      <w:r>
-        <w:t xml:space="preserve"> </w:t>
-      </w:r>
-      <w:r>
-        <w:t xml:space="preserve">ultimately </w:t>
-      </w:r>
-      <w:r>
-        <w:t>prepar</w:t>
-      </w:r>
-      <w:r>
-        <w:t>ing</w:t>
-      </w:r>
-      <w:r>
-        <w:t xml:space="preserve"> myself for a master’s degree in economics.</w:t>
+        <w:t>Essential Criteria</w:t>
+      </w:r>
+    </w:p>
+    <w:p>
+      <w:r>
+        <w:t>Effective Communication (Lead criteria): The ability to present verbal and written communication clearly and concisely, tailoring messages to your audience while avoiding jargon and include diverse perspectives.</w:t>
       </w:r>
     </w:p>
     <w:p/>
+    <w:p>
+      <w:r>
+        <w:t>Data and Analysis: Be able to quickly understand new areas, analysing and interpreting complex information, and making informed recommendations or ideas based on available or researched information and data while considering any risks and benefits.</w:t>
+      </w:r>
+    </w:p>
+    <w:p/>
+    <w:p>
+      <w:r>
+        <w:t>Collaboration: You will be able to demonstrate how you work with different people or groups to deliver a piece of work or project, while maintaining clear communication on purpose, agreeing responsibilities to deliver. You will be flexible and collaborative with the ability to work across various business areas gathering different perspectives and stakeholder engagement while maintaining clear communication and accountability regarding deliverables.</w:t>
+      </w:r>
+    </w:p>
+    <w:p/>
+    <w:p>
+      <w:r>
+        <w:t>Planning: Experience of working on own initiative and prioritising tasks with the ability to implement plans to achieve goals, coordinating timelines, and activities to ensure things stay on track and meet objectives. Adapt plans as needed, often working with various stakeholders.</w:t>
+      </w:r>
+    </w:p>
+    <w:p>
+      <w:pPr>
+        <w:pStyle w:val="Heading3"/>
+      </w:pPr>
+      <w:r>
+        <w:t>Personal Statement (1000 words):</w:t>
+      </w:r>
+    </w:p>
+    <w:p>
+      <w:pPr>
+        <w:rPr>
+          <w:rFonts w:ascii="Times New Roman" w:eastAsia="Times New Roman" w:hAnsi="Times New Roman" w:cs="Times New Roman"/>
+          <w:kern w:val="0"/>
+          <w:sz w:val="24"/>
+          <w:szCs w:val="24"/>
+          <w:lang w:eastAsia="en-GB"/>
+          <w14:ligatures w14:val="none"/>
+        </w:rPr>
+      </w:pPr>
+    </w:p>
+    <w:p>
+      <w:pPr>
+        <w:spacing w:before="100" w:beforeAutospacing="1" w:after="100" w:afterAutospacing="1" w:line="240" w:lineRule="auto"/>
+      </w:pPr>
+    </w:p>
     <w:sectPr>
       <w:pgSz w:w="11906" w:h="16838"/>
       <w:pgMar w:top="1440" w:right="1440" w:bottom="1440" w:left="1440" w:header="708" w:footer="708" w:gutter="0"/>
@@ -9553,6 +10480,155 @@
     </w:lvl>
   </w:abstractNum>
   <w:abstractNum w:abstractNumId="33" w15:restartNumberingAfterBreak="0">
+    <w:nsid w:val="62D13D36"/>
+    <w:multiLevelType w:val="multilevel"/>
+    <w:tmpl w:val="149601BA"/>
+    <w:lvl w:ilvl="0">
+      <w:start w:val="1"/>
+      <w:numFmt w:val="bullet"/>
+      <w:lvlText w:val=""/>
+      <w:lvlJc w:val="left"/>
+      <w:pPr>
+        <w:tabs>
+          <w:tab w:val="num" w:pos="720"/>
+        </w:tabs>
+        <w:ind w:left="720" w:hanging="360"/>
+      </w:pPr>
+      <w:rPr>
+        <w:rFonts w:ascii="Symbol" w:hAnsi="Symbol" w:hint="default"/>
+        <w:sz w:val="20"/>
+      </w:rPr>
+    </w:lvl>
+    <w:lvl w:ilvl="1" w:tentative="1">
+      <w:start w:val="1"/>
+      <w:numFmt w:val="bullet"/>
+      <w:lvlText w:val="o"/>
+      <w:lvlJc w:val="left"/>
+      <w:pPr>
+        <w:tabs>
+          <w:tab w:val="num" w:pos="1440"/>
+        </w:tabs>
+        <w:ind w:left="1440" w:hanging="360"/>
+      </w:pPr>
+      <w:rPr>
+        <w:rFonts w:ascii="Courier New" w:hAnsi="Courier New" w:hint="default"/>
+        <w:sz w:val="20"/>
+      </w:rPr>
+    </w:lvl>
+    <w:lvl w:ilvl="2" w:tentative="1">
+      <w:start w:val="1"/>
+      <w:numFmt w:val="bullet"/>
+      <w:lvlText w:val=""/>
+      <w:lvlJc w:val="left"/>
+      <w:pPr>
+        <w:tabs>
+          <w:tab w:val="num" w:pos="2160"/>
+        </w:tabs>
+        <w:ind w:left="2160" w:hanging="360"/>
+      </w:pPr>
+      <w:rPr>
+        <w:rFonts w:ascii="Wingdings" w:hAnsi="Wingdings" w:hint="default"/>
+        <w:sz w:val="20"/>
+      </w:rPr>
+    </w:lvl>
+    <w:lvl w:ilvl="3" w:tentative="1">
+      <w:start w:val="1"/>
+      <w:numFmt w:val="bullet"/>
+      <w:lvlText w:val=""/>
+      <w:lvlJc w:val="left"/>
+      <w:pPr>
+        <w:tabs>
+          <w:tab w:val="num" w:pos="2880"/>
+        </w:tabs>
+        <w:ind w:left="2880" w:hanging="360"/>
+      </w:pPr>
+      <w:rPr>
+        <w:rFonts w:ascii="Wingdings" w:hAnsi="Wingdings" w:hint="default"/>
+        <w:sz w:val="20"/>
+      </w:rPr>
+    </w:lvl>
+    <w:lvl w:ilvl="4" w:tentative="1">
+      <w:start w:val="1"/>
+      <w:numFmt w:val="bullet"/>
+      <w:lvlText w:val=""/>
+      <w:lvlJc w:val="left"/>
+      <w:pPr>
+        <w:tabs>
+          <w:tab w:val="num" w:pos="3600"/>
+        </w:tabs>
+        <w:ind w:left="3600" w:hanging="360"/>
+      </w:pPr>
+      <w:rPr>
+        <w:rFonts w:ascii="Wingdings" w:hAnsi="Wingdings" w:hint="default"/>
+        <w:sz w:val="20"/>
+      </w:rPr>
+    </w:lvl>
+    <w:lvl w:ilvl="5" w:tentative="1">
+      <w:start w:val="1"/>
+      <w:numFmt w:val="bullet"/>
+      <w:lvlText w:val=""/>
+      <w:lvlJc w:val="left"/>
+      <w:pPr>
+        <w:tabs>
+          <w:tab w:val="num" w:pos="4320"/>
+        </w:tabs>
+        <w:ind w:left="4320" w:hanging="360"/>
+      </w:pPr>
+      <w:rPr>
+        <w:rFonts w:ascii="Wingdings" w:hAnsi="Wingdings" w:hint="default"/>
+        <w:sz w:val="20"/>
+      </w:rPr>
+    </w:lvl>
+    <w:lvl w:ilvl="6" w:tentative="1">
+      <w:start w:val="1"/>
+      <w:numFmt w:val="bullet"/>
+      <w:lvlText w:val=""/>
+      <w:lvlJc w:val="left"/>
+      <w:pPr>
+        <w:tabs>
+          <w:tab w:val="num" w:pos="5040"/>
+        </w:tabs>
+        <w:ind w:left="5040" w:hanging="360"/>
+      </w:pPr>
+      <w:rPr>
+        <w:rFonts w:ascii="Wingdings" w:hAnsi="Wingdings" w:hint="default"/>
+        <w:sz w:val="20"/>
+      </w:rPr>
+    </w:lvl>
+    <w:lvl w:ilvl="7" w:tentative="1">
+      <w:start w:val="1"/>
+      <w:numFmt w:val="bullet"/>
+      <w:lvlText w:val=""/>
+      <w:lvlJc w:val="left"/>
+      <w:pPr>
+        <w:tabs>
+          <w:tab w:val="num" w:pos="5760"/>
+        </w:tabs>
+        <w:ind w:left="5760" w:hanging="360"/>
+      </w:pPr>
+      <w:rPr>
+        <w:rFonts w:ascii="Wingdings" w:hAnsi="Wingdings" w:hint="default"/>
+        <w:sz w:val="20"/>
+      </w:rPr>
+    </w:lvl>
+    <w:lvl w:ilvl="8" w:tentative="1">
+      <w:start w:val="1"/>
+      <w:numFmt w:val="bullet"/>
+      <w:lvlText w:val=""/>
+      <w:lvlJc w:val="left"/>
+      <w:pPr>
+        <w:tabs>
+          <w:tab w:val="num" w:pos="6480"/>
+        </w:tabs>
+        <w:ind w:left="6480" w:hanging="360"/>
+      </w:pPr>
+      <w:rPr>
+        <w:rFonts w:ascii="Wingdings" w:hAnsi="Wingdings" w:hint="default"/>
+        <w:sz w:val="20"/>
+      </w:rPr>
+    </w:lvl>
+  </w:abstractNum>
+  <w:abstractNum w:abstractNumId="34" w15:restartNumberingAfterBreak="0">
     <w:nsid w:val="6F2A79FF"/>
     <w:multiLevelType w:val="multilevel"/>
     <w:tmpl w:val="EE82B2F8"/>
@@ -9701,7 +10777,7 @@
       </w:rPr>
     </w:lvl>
   </w:abstractNum>
-  <w:abstractNum w:abstractNumId="34" w15:restartNumberingAfterBreak="0">
+  <w:abstractNum w:abstractNumId="35" w15:restartNumberingAfterBreak="0">
     <w:nsid w:val="71825DBD"/>
     <w:multiLevelType w:val="multilevel"/>
     <w:tmpl w:val="A78E5D38"/>
@@ -9850,7 +10926,7 @@
       </w:rPr>
     </w:lvl>
   </w:abstractNum>
-  <w:abstractNum w:abstractNumId="35" w15:restartNumberingAfterBreak="0">
+  <w:abstractNum w:abstractNumId="36" w15:restartNumberingAfterBreak="0">
     <w:nsid w:val="71964B47"/>
     <w:multiLevelType w:val="multilevel"/>
     <w:tmpl w:val="304E8662"/>
@@ -9999,7 +11075,7 @@
       </w:rPr>
     </w:lvl>
   </w:abstractNum>
-  <w:abstractNum w:abstractNumId="36" w15:restartNumberingAfterBreak="0">
+  <w:abstractNum w:abstractNumId="37" w15:restartNumberingAfterBreak="0">
     <w:nsid w:val="72B14AA7"/>
     <w:multiLevelType w:val="hybridMultilevel"/>
     <w:tmpl w:val="590A593C"/>
@@ -10112,7 +11188,7 @@
       </w:rPr>
     </w:lvl>
   </w:abstractNum>
-  <w:abstractNum w:abstractNumId="37" w15:restartNumberingAfterBreak="0">
+  <w:abstractNum w:abstractNumId="38" w15:restartNumberingAfterBreak="0">
     <w:nsid w:val="7ADC0DA8"/>
     <w:multiLevelType w:val="multilevel"/>
     <w:tmpl w:val="30548FBA"/>
@@ -10261,7 +11337,7 @@
       </w:rPr>
     </w:lvl>
   </w:abstractNum>
-  <w:abstractNum w:abstractNumId="38" w15:restartNumberingAfterBreak="0">
+  <w:abstractNum w:abstractNumId="39" w15:restartNumberingAfterBreak="0">
     <w:nsid w:val="7C2D0F83"/>
     <w:multiLevelType w:val="multilevel"/>
     <w:tmpl w:val="B32E7014"/>
@@ -10414,10 +11490,10 @@
     <w:abstractNumId w:val="22"/>
   </w:num>
   <w:num w:numId="2" w16cid:durableId="839808787">
-    <w:abstractNumId w:val="33"/>
+    <w:abstractNumId w:val="34"/>
   </w:num>
   <w:num w:numId="3" w16cid:durableId="772239301">
-    <w:abstractNumId w:val="37"/>
+    <w:abstractNumId w:val="38"/>
   </w:num>
   <w:num w:numId="4" w16cid:durableId="1870025077">
     <w:abstractNumId w:val="9"/>
@@ -10435,7 +11511,7 @@
     <w:abstractNumId w:val="8"/>
   </w:num>
   <w:num w:numId="9" w16cid:durableId="509223983">
-    <w:abstractNumId w:val="38"/>
+    <w:abstractNumId w:val="39"/>
   </w:num>
   <w:num w:numId="10" w16cid:durableId="1179850192">
     <w:abstractNumId w:val="30"/>
@@ -10453,7 +11529,7 @@
     <w:abstractNumId w:val="25"/>
   </w:num>
   <w:num w:numId="15" w16cid:durableId="374548248">
-    <w:abstractNumId w:val="36"/>
+    <w:abstractNumId w:val="37"/>
   </w:num>
   <w:num w:numId="16" w16cid:durableId="1520314164">
     <w:abstractNumId w:val="19"/>
@@ -10474,7 +11550,7 @@
     <w:abstractNumId w:val="19"/>
   </w:num>
   <w:num w:numId="22" w16cid:durableId="1349017131">
-    <w:abstractNumId w:val="34"/>
+    <w:abstractNumId w:val="35"/>
   </w:num>
   <w:num w:numId="23" w16cid:durableId="1470056893">
     <w:abstractNumId w:val="32"/>
@@ -10525,10 +11601,13 @@
     <w:abstractNumId w:val="10"/>
   </w:num>
   <w:num w:numId="39" w16cid:durableId="1854103283">
-    <w:abstractNumId w:val="35"/>
+    <w:abstractNumId w:val="36"/>
   </w:num>
   <w:num w:numId="40" w16cid:durableId="1391612914">
     <w:abstractNumId w:val="16"/>
+  </w:num>
+  <w:num w:numId="41" w16cid:durableId="1179001738">
+    <w:abstractNumId w:val="33"/>
   </w:num>
 </w:numbering>
 </file>
@@ -10933,7 +12012,7 @@
   <w:style w:type="paragraph" w:default="1" w:styleId="Normal">
     <w:name w:val="Normal"/>
     <w:qFormat/>
-    <w:rsid w:val="00B04ACB"/>
+    <w:rsid w:val="008408B7"/>
   </w:style>
   <w:style w:type="paragraph" w:styleId="Heading1">
     <w:name w:val="heading 1"/>
@@ -11134,6 +12213,7 @@
   <w:style w:type="character" w:default="1" w:styleId="DefaultParagraphFont">
     <w:name w:val="Default Paragraph Font"/>
     <w:uiPriority w:val="1"/>
+    <w:semiHidden/>
     <w:unhideWhenUsed/>
   </w:style>
   <w:style w:type="table" w:default="1" w:styleId="TableNormal">
@@ -11602,6 +12682,17 @@
       <w:szCs w:val="24"/>
     </w:rPr>
   </w:style>
+  <w:style w:type="character" w:styleId="Strong">
+    <w:name w:val="Strong"/>
+    <w:basedOn w:val="DefaultParagraphFont"/>
+    <w:uiPriority w:val="22"/>
+    <w:qFormat/>
+    <w:rsid w:val="000B56BB"/>
+    <w:rPr>
+      <w:b/>
+      <w:bCs/>
+    </w:rPr>
+  </w:style>
 </w:styles>
 </file>
 

</xml_diff>

<commit_message>
vault backup: 2025-08-09 01:32:30
</commit_message>
<xml_diff>
--- a/Applications/Application Sheet - Civil Service UK.docx
+++ b/Applications/Application Sheet - Civil Service UK.docx
@@ -5634,8 +5634,40 @@
     </w:p>
     <w:p>
       <w:pPr>
+        <w:pStyle w:val="Heading1"/>
+      </w:pPr>
+      <w:r>
+        <w:t>HM Treasury</w:t>
+      </w:r>
+    </w:p>
+    <w:p>
+      <w:pPr>
+        <w:pStyle w:val="Heading2"/>
+      </w:pPr>
+      <w:r>
+        <w:t>Distributional Analyst</w:t>
+      </w:r>
+    </w:p>
+    <w:p>
+      <w:pPr>
+        <w:pStyle w:val="Heading3"/>
+      </w:pPr>
+      <w:r>
+        <w:t>Essential Requirements</w:t>
+      </w:r>
+    </w:p>
+    <w:p>
+      <w:pPr>
+        <w:numPr>
+          <w:ilvl w:val="0"/>
+          <w:numId w:val="42"/>
+        </w:numPr>
+        <w:shd w:val="clear" w:color="auto" w:fill="FFFFFF"/>
+        <w:spacing w:before="100" w:beforeAutospacing="1" w:after="100" w:afterAutospacing="1" w:line="240" w:lineRule="auto"/>
         <w:rPr>
-          <w:rFonts w:ascii="Times New Roman" w:eastAsia="Times New Roman" w:hAnsi="Times New Roman" w:cs="Times New Roman"/>
+          <w:rFonts w:ascii="Arial" w:eastAsia="Times New Roman" w:hAnsi="Arial" w:cs="Arial"/>
+          <w:color w:val="0B0C0C"/>
+          <w:spacing w:val="8"/>
           <w:kern w:val="0"/>
           <w:sz w:val="24"/>
           <w:szCs w:val="24"/>
@@ -5643,11 +5675,313 @@
           <w14:ligatures w14:val="none"/>
         </w:rPr>
       </w:pPr>
-    </w:p>
-    <w:p>
-      <w:pPr>
+      <w:r>
+        <w:rPr>
+          <w:rFonts w:ascii="Arial" w:eastAsia="Times New Roman" w:hAnsi="Arial" w:cs="Arial"/>
+          <w:color w:val="0B0C0C"/>
+          <w:spacing w:val="8"/>
+          <w:kern w:val="0"/>
+          <w:sz w:val="24"/>
+          <w:szCs w:val="24"/>
+          <w:lang w:eastAsia="en-GB"/>
+          <w14:ligatures w14:val="none"/>
+        </w:rPr>
+        <w:t>Technical Skill: Experience in delivering robust quantitative analysis that influences decision making.</w:t>
+      </w:r>
+    </w:p>
+    <w:p>
+      <w:pPr>
+        <w:numPr>
+          <w:ilvl w:val="0"/>
+          <w:numId w:val="42"/>
+        </w:numPr>
+        <w:shd w:val="clear" w:color="auto" w:fill="FFFFFF"/>
         <w:spacing w:before="100" w:beforeAutospacing="1" w:after="100" w:afterAutospacing="1" w:line="240" w:lineRule="auto"/>
-      </w:pPr>
+        <w:rPr>
+          <w:rFonts w:ascii="Arial" w:eastAsia="Times New Roman" w:hAnsi="Arial" w:cs="Arial"/>
+          <w:color w:val="0B0C0C"/>
+          <w:spacing w:val="8"/>
+          <w:kern w:val="0"/>
+          <w:sz w:val="24"/>
+          <w:szCs w:val="24"/>
+          <w:lang w:eastAsia="en-GB"/>
+          <w14:ligatures w14:val="none"/>
+        </w:rPr>
+      </w:pPr>
+      <w:r>
+        <w:rPr>
+          <w:rFonts w:ascii="Arial" w:eastAsia="Times New Roman" w:hAnsi="Arial" w:cs="Arial"/>
+          <w:color w:val="0B0C0C"/>
+          <w:spacing w:val="8"/>
+          <w:kern w:val="0"/>
+          <w:sz w:val="24"/>
+          <w:szCs w:val="24"/>
+          <w:lang w:eastAsia="en-GB"/>
+          <w14:ligatures w14:val="none"/>
+        </w:rPr>
+        <w:t>Making Effective Decisions: evidence of using a range of relevant, credible information from internal and external sources to support decisions, inviting challenge and where appropriate involve others in decision making.</w:t>
+      </w:r>
+    </w:p>
+    <w:p>
+      <w:pPr>
+        <w:numPr>
+          <w:ilvl w:val="0"/>
+          <w:numId w:val="42"/>
+        </w:numPr>
+        <w:shd w:val="clear" w:color="auto" w:fill="FFFFFF"/>
+        <w:spacing w:before="100" w:beforeAutospacing="1" w:after="100" w:afterAutospacing="1" w:line="240" w:lineRule="auto"/>
+        <w:rPr>
+          <w:rFonts w:ascii="Arial" w:eastAsia="Times New Roman" w:hAnsi="Arial" w:cs="Arial"/>
+          <w:color w:val="0B0C0C"/>
+          <w:spacing w:val="8"/>
+          <w:kern w:val="0"/>
+          <w:sz w:val="24"/>
+          <w:szCs w:val="24"/>
+          <w:lang w:eastAsia="en-GB"/>
+          <w14:ligatures w14:val="none"/>
+        </w:rPr>
+      </w:pPr>
+      <w:r>
+        <w:rPr>
+          <w:rFonts w:ascii="Arial" w:eastAsia="Times New Roman" w:hAnsi="Arial" w:cs="Arial"/>
+          <w:color w:val="0B0C0C"/>
+          <w:spacing w:val="8"/>
+          <w:kern w:val="0"/>
+          <w:sz w:val="24"/>
+          <w:szCs w:val="24"/>
+          <w:lang w:eastAsia="en-GB"/>
+          <w14:ligatures w14:val="none"/>
+        </w:rPr>
+        <w:t>Delivering at Pace: evidence of the ability to prioritise and adapt in order to deliver and support the team, often under short deadlines, while maintaining progress against longer term aims</w:t>
+      </w:r>
+    </w:p>
+    <w:p>
+      <w:pPr>
+        <w:numPr>
+          <w:ilvl w:val="0"/>
+          <w:numId w:val="42"/>
+        </w:numPr>
+        <w:shd w:val="clear" w:color="auto" w:fill="FFFFFF"/>
+        <w:spacing w:before="100" w:beforeAutospacing="1" w:after="100" w:afterAutospacing="1" w:line="240" w:lineRule="auto"/>
+        <w:rPr>
+          <w:rFonts w:ascii="Arial" w:eastAsia="Times New Roman" w:hAnsi="Arial" w:cs="Arial"/>
+          <w:color w:val="0B0C0C"/>
+          <w:spacing w:val="8"/>
+          <w:kern w:val="0"/>
+          <w:sz w:val="24"/>
+          <w:szCs w:val="24"/>
+          <w:lang w:eastAsia="en-GB"/>
+          <w14:ligatures w14:val="none"/>
+        </w:rPr>
+      </w:pPr>
+      <w:r>
+        <w:rPr>
+          <w:rFonts w:ascii="Arial" w:eastAsia="Times New Roman" w:hAnsi="Arial" w:cs="Arial"/>
+          <w:color w:val="0B0C0C"/>
+          <w:spacing w:val="8"/>
+          <w:kern w:val="0"/>
+          <w:sz w:val="24"/>
+          <w:szCs w:val="24"/>
+          <w:lang w:eastAsia="en-GB"/>
+          <w14:ligatures w14:val="none"/>
+        </w:rPr>
+        <w:t>Working Together: Form effective partnerships and relationships with people both internally and externally, from a range of diverse backgrounds, sharing information, resources and support. </w:t>
+      </w:r>
+    </w:p>
+    <w:p>
+      <w:pPr>
+        <w:pStyle w:val="Heading3"/>
+      </w:pPr>
+      <w:r>
+        <w:t>Responses</w:t>
+      </w:r>
+    </w:p>
+    <w:p>
+      <w:pPr>
+        <w:pStyle w:val="Heading4"/>
+      </w:pPr>
+      <w:r>
+        <w:t>Making Effective Decisions</w:t>
+      </w:r>
+    </w:p>
+    <w:p>
+      <w:r>
+        <w:t>During my summer internship at the Department for Work and Pensions, I was on the Horizon Scanning and Insights team. We worked to produce a product highlighting underlying trends in the UK over a broad range of issues, such as economic</w:t>
+      </w:r>
+      <w:r>
+        <w:t xml:space="preserve"> or legal,</w:t>
+      </w:r>
+      <w:r>
+        <w:t xml:space="preserve"> and forecast for a </w:t>
+      </w:r>
+      <w:proofErr w:type="gramStart"/>
+      <w:r>
+        <w:t>5-10 year</w:t>
+      </w:r>
+      <w:proofErr w:type="gramEnd"/>
+      <w:r>
+        <w:t xml:space="preserve"> time horizon. I decided that to help our team gain visibility and get the department prepared for our team’s first product release, we should use our Horizon Scanning perspective to evaluate the King’s Speech, which at the time had just been delivered.</w:t>
+      </w:r>
+    </w:p>
+    <w:p>
+      <w:r>
+        <w:lastRenderedPageBreak/>
+        <w:t xml:space="preserve">My task was to manage the evaluation brief, ensuring that my colleagues could keep up with a fast timeline, and to also contribute to the </w:t>
+      </w:r>
+      <w:r>
+        <w:t>project myself.</w:t>
+      </w:r>
+    </w:p>
+    <w:p>
+      <w:r>
+        <w:t xml:space="preserve">To this end, I assigned colleagues specific Bills </w:t>
+      </w:r>
+      <w:r>
+        <w:t>to analyse</w:t>
+      </w:r>
+      <w:r>
+        <w:t xml:space="preserve"> which aligned with their current research expertise so that efficiency and output quality was improved. I also implemented a central tracking tool so that progress could be easily visible and managed. Whenever pressures emerged, I privately messaged colleagues and had meetings with them so that we could reassess our priorities and to see if they had any suggestions on how the project could be better managed. After one meeting, I made the unpopular decision to deprioritise one research theme because it was unlikely to meet a reasonable deadline.</w:t>
+      </w:r>
+    </w:p>
+    <w:p>
+      <w:r>
+        <w:t>In the end, we presented during one of the department’s weekly calls. We spoke about our insights and shared our slide deck, and we were congratulated for the quality and breadth of our insights.</w:t>
+      </w:r>
+    </w:p>
+    <w:p>
+      <w:pPr>
+        <w:pStyle w:val="Heading4"/>
+      </w:pPr>
+      <w:r>
+        <w:t>Delivering at Pace (4 – from MoD Supply Chain)</w:t>
+      </w:r>
+    </w:p>
+    <w:p>
+      <w:r>
+        <w:t>When I started my internship at the Department for Work and Pensions (DWP), the general election was just three days away. As a result, the policy landscape was quickly changing and there was a need to keep the Fraud, Error and Debt (FED) division informed on key developments.</w:t>
+      </w:r>
+    </w:p>
+    <w:p>
+      <w:r>
+        <w:t xml:space="preserve">Alongside work on my main research project, which was forecasting how Data Regulation, Privacy, and Ethics (DRPE) would impact FED, I was tasked with writing short explainers on new policy developments, such as the King’s Speech, the Chancellor’s maiden speech, and several think tank papers. </w:t>
+      </w:r>
+    </w:p>
+    <w:p>
+      <w:r>
+        <w:t>I discussed with my manager how to handle these new priorities – we added flexibility into my project and workshop deadlines so that I could dynamically respond to new requests as they arose. When different FED teams requested a specific paper analysis, I communicated closely with them to deliver concise and relevant summaries. I often drew on my economic expertise to highlight particular issues or inaccuracies in papers, but where necessary, I liaised with subject-matter experts to clarify technical terms and my interpretations. I made sure to proactively update these teams on my progress throughout the day. When multiple explainers were needed at the same time, I triaged them based on time-sensitivity.</w:t>
+      </w:r>
+    </w:p>
+    <w:p>
+      <w:r>
+        <w:t>The FED division found the explainers very helpful, particularly during a high-volume policy week. Several of the teams who had requested analyses responded positively, and my manager commended my ability to balance long-term research with short-term deliverables.</w:t>
+      </w:r>
+    </w:p>
+    <w:p>
+      <w:pPr>
+        <w:pStyle w:val="Heading4"/>
+      </w:pPr>
+      <w:r>
+        <w:t>Working Together</w:t>
+      </w:r>
+    </w:p>
+    <w:p>
+      <w:r>
+        <w:t>During my summer internship at the Department for Work and Pensions</w:t>
+      </w:r>
+      <w:r>
+        <w:t xml:space="preserve">, I was on the Horizon Scanning and Insights team. We worked to produce a product highlighting underlying trends in the UK over a broad range of issues, such as economic or legal, and forecast for a </w:t>
+      </w:r>
+      <w:proofErr w:type="gramStart"/>
+      <w:r>
+        <w:t>5-10 year</w:t>
+      </w:r>
+      <w:proofErr w:type="gramEnd"/>
+      <w:r>
+        <w:t xml:space="preserve"> time horizon.</w:t>
+      </w:r>
+      <w:r>
+        <w:t xml:space="preserve"> Once we had completed our research, our next task was to lead a workshop where possible future scenarios were explored.</w:t>
+      </w:r>
+    </w:p>
+    <w:p>
+      <w:r>
+        <w:t>Because a few of my colleagues and I were new to the Horizon Scanning methodology, we decided to jointly collaborate on our final workshops slide decks.</w:t>
+      </w:r>
+    </w:p>
+    <w:p>
+      <w:r>
+        <w:t xml:space="preserve">To do this, we decided to share our documents with each other, and we each took one day where we presented our work amongst ourselves, giving constructive feedback on presentation style, delivery, and content. Later on in the day, we each went through our slide decks and used Microsoft Office tools to leave comments, this time focusing more on sharing information we had each gained in our </w:t>
+      </w:r>
+      <w:r>
+        <w:lastRenderedPageBreak/>
+        <w:t xml:space="preserve">respective research areas which we felt could be applied to a particular presentation. I also built a </w:t>
+      </w:r>
+      <w:r>
+        <w:t xml:space="preserve">professional </w:t>
+      </w:r>
+      <w:r>
+        <w:t xml:space="preserve">relationship with technical stakeholders, such as departmental economists and lawyers, to </w:t>
+      </w:r>
+      <w:r>
+        <w:t>verify my understanding and gain a wider knowledge base on topical problems facing the department.</w:t>
+      </w:r>
+    </w:p>
+    <w:p>
+      <w:r>
+        <w:t>The result was that all of our presentations were structured effectively and were time-efficient. We each incorporated input from a broad set of perspectives, and my presentation especially was good at translating the information I had gained from technical stakeholders.</w:t>
+      </w:r>
+    </w:p>
+    <w:p>
+      <w:pPr>
+        <w:pStyle w:val="Heading4"/>
+      </w:pPr>
+      <w:r>
+        <w:t>Technical Skill</w:t>
+      </w:r>
+    </w:p>
+    <w:p>
+      <w:pPr>
+        <w:spacing w:line="240" w:lineRule="auto"/>
+      </w:pPr>
+      <w:r>
+        <w:t>As policy lead in a student-led think tank, I led a project evaluating a proposed tramline extension in Leeds. Our goal was to provide a cost-benefit analysis to inform a local policy recommendation.</w:t>
+      </w:r>
+    </w:p>
+    <w:p>
+      <w:r>
+        <w:t>After deliberating with the whole team, we decided to go with my idea, which was to d</w:t>
+      </w:r>
+      <w:r>
+        <w:t xml:space="preserve">esign and implement a </w:t>
+      </w:r>
+      <w:r>
+        <w:rPr>
+          <w:rStyle w:val="Strong"/>
+        </w:rPr>
+        <w:t>multi-criteria decision analysis (MCDA)</w:t>
+      </w:r>
+      <w:r>
+        <w:t xml:space="preserve"> model in R to evaluate transport options across quantitative factors</w:t>
+      </w:r>
+      <w:r>
+        <w:t>, such as</w:t>
+      </w:r>
+      <w:r>
+        <w:t xml:space="preserve"> journey time saved, capital cost, projected ridership, carbon savings, and accessibility.</w:t>
+      </w:r>
+    </w:p>
+    <w:p>
+      <w:r>
+        <w:t xml:space="preserve">We created a questionnaire to interview local shopkeepers, residents, and students, to create a weighted score for each of these quantitative factors. Finally, we created a central route, which was the route we expected to final tramline to go through, and created alternative routes, which varied the journey slightly to bring it closer to, for example, population centres or hospitals. Using the Electre-III methodology, we found the route which best optimised our criteria. We collected our findings in a final report, which underwent a thorough editing and evaluation process, seeking criticism from student editors and professors who had agreed to </w:t>
+      </w:r>
+      <w:r>
+        <w:t>give up some of their time to help us.</w:t>
+      </w:r>
+    </w:p>
+    <w:p>
+      <w:r>
+        <w:t xml:space="preserve">The final report, including quantitative outputs and visual models, was presented at the British Conference for Undergraduate Research. We also submitted our report as part of the Combined Authority’s public consultation. </w:t>
+      </w:r>
     </w:p>
     <w:sectPr>
       <w:pgSz w:w="11906" w:h="16838"/>
@@ -10480,6 +10814,119 @@
     </w:lvl>
   </w:abstractNum>
   <w:abstractNum w:abstractNumId="33" w15:restartNumberingAfterBreak="0">
+    <w:nsid w:val="62A06208"/>
+    <w:multiLevelType w:val="multilevel"/>
+    <w:tmpl w:val="314CAEC0"/>
+    <w:lvl w:ilvl="0">
+      <w:start w:val="1"/>
+      <w:numFmt w:val="decimal"/>
+      <w:lvlText w:val="%1."/>
+      <w:lvlJc w:val="left"/>
+      <w:pPr>
+        <w:tabs>
+          <w:tab w:val="num" w:pos="720"/>
+        </w:tabs>
+        <w:ind w:left="720" w:hanging="360"/>
+      </w:pPr>
+    </w:lvl>
+    <w:lvl w:ilvl="1" w:tentative="1">
+      <w:start w:val="1"/>
+      <w:numFmt w:val="decimal"/>
+      <w:lvlText w:val="%2."/>
+      <w:lvlJc w:val="left"/>
+      <w:pPr>
+        <w:tabs>
+          <w:tab w:val="num" w:pos="1440"/>
+        </w:tabs>
+        <w:ind w:left="1440" w:hanging="360"/>
+      </w:pPr>
+    </w:lvl>
+    <w:lvl w:ilvl="2" w:tentative="1">
+      <w:start w:val="1"/>
+      <w:numFmt w:val="decimal"/>
+      <w:lvlText w:val="%3."/>
+      <w:lvlJc w:val="left"/>
+      <w:pPr>
+        <w:tabs>
+          <w:tab w:val="num" w:pos="2160"/>
+        </w:tabs>
+        <w:ind w:left="2160" w:hanging="360"/>
+      </w:pPr>
+    </w:lvl>
+    <w:lvl w:ilvl="3" w:tentative="1">
+      <w:start w:val="1"/>
+      <w:numFmt w:val="decimal"/>
+      <w:lvlText w:val="%4."/>
+      <w:lvlJc w:val="left"/>
+      <w:pPr>
+        <w:tabs>
+          <w:tab w:val="num" w:pos="2880"/>
+        </w:tabs>
+        <w:ind w:left="2880" w:hanging="360"/>
+      </w:pPr>
+    </w:lvl>
+    <w:lvl w:ilvl="4" w:tentative="1">
+      <w:start w:val="1"/>
+      <w:numFmt w:val="decimal"/>
+      <w:lvlText w:val="%5."/>
+      <w:lvlJc w:val="left"/>
+      <w:pPr>
+        <w:tabs>
+          <w:tab w:val="num" w:pos="3600"/>
+        </w:tabs>
+        <w:ind w:left="3600" w:hanging="360"/>
+      </w:pPr>
+    </w:lvl>
+    <w:lvl w:ilvl="5" w:tentative="1">
+      <w:start w:val="1"/>
+      <w:numFmt w:val="decimal"/>
+      <w:lvlText w:val="%6."/>
+      <w:lvlJc w:val="left"/>
+      <w:pPr>
+        <w:tabs>
+          <w:tab w:val="num" w:pos="4320"/>
+        </w:tabs>
+        <w:ind w:left="4320" w:hanging="360"/>
+      </w:pPr>
+    </w:lvl>
+    <w:lvl w:ilvl="6" w:tentative="1">
+      <w:start w:val="1"/>
+      <w:numFmt w:val="decimal"/>
+      <w:lvlText w:val="%7."/>
+      <w:lvlJc w:val="left"/>
+      <w:pPr>
+        <w:tabs>
+          <w:tab w:val="num" w:pos="5040"/>
+        </w:tabs>
+        <w:ind w:left="5040" w:hanging="360"/>
+      </w:pPr>
+    </w:lvl>
+    <w:lvl w:ilvl="7" w:tentative="1">
+      <w:start w:val="1"/>
+      <w:numFmt w:val="decimal"/>
+      <w:lvlText w:val="%8."/>
+      <w:lvlJc w:val="left"/>
+      <w:pPr>
+        <w:tabs>
+          <w:tab w:val="num" w:pos="5760"/>
+        </w:tabs>
+        <w:ind w:left="5760" w:hanging="360"/>
+      </w:pPr>
+    </w:lvl>
+    <w:lvl w:ilvl="8" w:tentative="1">
+      <w:start w:val="1"/>
+      <w:numFmt w:val="decimal"/>
+      <w:lvlText w:val="%9."/>
+      <w:lvlJc w:val="left"/>
+      <w:pPr>
+        <w:tabs>
+          <w:tab w:val="num" w:pos="6480"/>
+        </w:tabs>
+        <w:ind w:left="6480" w:hanging="360"/>
+      </w:pPr>
+    </w:lvl>
+  </w:abstractNum>
+  <w:abstractNum w:abstractNumId="34" w15:restartNumberingAfterBreak="0">
     <w:nsid w:val="62D13D36"/>
     <w:multiLevelType w:val="multilevel"/>
     <w:tmpl w:val="149601BA"/>
@@ -10628,7 +11075,7 @@
       </w:rPr>
     </w:lvl>
   </w:abstractNum>
-  <w:abstractNum w:abstractNumId="34" w15:restartNumberingAfterBreak="0">
+  <w:abstractNum w:abstractNumId="35" w15:restartNumberingAfterBreak="0">
     <w:nsid w:val="6F2A79FF"/>
     <w:multiLevelType w:val="multilevel"/>
     <w:tmpl w:val="EE82B2F8"/>
@@ -10777,7 +11224,7 @@
       </w:rPr>
     </w:lvl>
   </w:abstractNum>
-  <w:abstractNum w:abstractNumId="35" w15:restartNumberingAfterBreak="0">
+  <w:abstractNum w:abstractNumId="36" w15:restartNumberingAfterBreak="0">
     <w:nsid w:val="71825DBD"/>
     <w:multiLevelType w:val="multilevel"/>
     <w:tmpl w:val="A78E5D38"/>
@@ -10926,7 +11373,7 @@
       </w:rPr>
     </w:lvl>
   </w:abstractNum>
-  <w:abstractNum w:abstractNumId="36" w15:restartNumberingAfterBreak="0">
+  <w:abstractNum w:abstractNumId="37" w15:restartNumberingAfterBreak="0">
     <w:nsid w:val="71964B47"/>
     <w:multiLevelType w:val="multilevel"/>
     <w:tmpl w:val="304E8662"/>
@@ -11075,7 +11522,7 @@
       </w:rPr>
     </w:lvl>
   </w:abstractNum>
-  <w:abstractNum w:abstractNumId="37" w15:restartNumberingAfterBreak="0">
+  <w:abstractNum w:abstractNumId="38" w15:restartNumberingAfterBreak="0">
     <w:nsid w:val="72B14AA7"/>
     <w:multiLevelType w:val="hybridMultilevel"/>
     <w:tmpl w:val="590A593C"/>
@@ -11188,7 +11635,7 @@
       </w:rPr>
     </w:lvl>
   </w:abstractNum>
-  <w:abstractNum w:abstractNumId="38" w15:restartNumberingAfterBreak="0">
+  <w:abstractNum w:abstractNumId="39" w15:restartNumberingAfterBreak="0">
     <w:nsid w:val="7ADC0DA8"/>
     <w:multiLevelType w:val="multilevel"/>
     <w:tmpl w:val="30548FBA"/>
@@ -11337,7 +11784,7 @@
       </w:rPr>
     </w:lvl>
   </w:abstractNum>
-  <w:abstractNum w:abstractNumId="39" w15:restartNumberingAfterBreak="0">
+  <w:abstractNum w:abstractNumId="40" w15:restartNumberingAfterBreak="0">
     <w:nsid w:val="7C2D0F83"/>
     <w:multiLevelType w:val="multilevel"/>
     <w:tmpl w:val="B32E7014"/>
@@ -11490,10 +11937,10 @@
     <w:abstractNumId w:val="22"/>
   </w:num>
   <w:num w:numId="2" w16cid:durableId="839808787">
-    <w:abstractNumId w:val="34"/>
+    <w:abstractNumId w:val="35"/>
   </w:num>
   <w:num w:numId="3" w16cid:durableId="772239301">
-    <w:abstractNumId w:val="38"/>
+    <w:abstractNumId w:val="39"/>
   </w:num>
   <w:num w:numId="4" w16cid:durableId="1870025077">
     <w:abstractNumId w:val="9"/>
@@ -11511,7 +11958,7 @@
     <w:abstractNumId w:val="8"/>
   </w:num>
   <w:num w:numId="9" w16cid:durableId="509223983">
-    <w:abstractNumId w:val="39"/>
+    <w:abstractNumId w:val="40"/>
   </w:num>
   <w:num w:numId="10" w16cid:durableId="1179850192">
     <w:abstractNumId w:val="30"/>
@@ -11529,7 +11976,7 @@
     <w:abstractNumId w:val="25"/>
   </w:num>
   <w:num w:numId="15" w16cid:durableId="374548248">
-    <w:abstractNumId w:val="37"/>
+    <w:abstractNumId w:val="38"/>
   </w:num>
   <w:num w:numId="16" w16cid:durableId="1520314164">
     <w:abstractNumId w:val="19"/>
@@ -11550,7 +11997,7 @@
     <w:abstractNumId w:val="19"/>
   </w:num>
   <w:num w:numId="22" w16cid:durableId="1349017131">
-    <w:abstractNumId w:val="35"/>
+    <w:abstractNumId w:val="36"/>
   </w:num>
   <w:num w:numId="23" w16cid:durableId="1470056893">
     <w:abstractNumId w:val="32"/>
@@ -11601,12 +12048,15 @@
     <w:abstractNumId w:val="10"/>
   </w:num>
   <w:num w:numId="39" w16cid:durableId="1854103283">
-    <w:abstractNumId w:val="36"/>
+    <w:abstractNumId w:val="37"/>
   </w:num>
   <w:num w:numId="40" w16cid:durableId="1391612914">
     <w:abstractNumId w:val="16"/>
   </w:num>
   <w:num w:numId="41" w16cid:durableId="1179001738">
+    <w:abstractNumId w:val="34"/>
+  </w:num>
+  <w:num w:numId="42" w16cid:durableId="1277712460">
     <w:abstractNumId w:val="33"/>
   </w:num>
 </w:numbering>

</xml_diff>